<commit_message>
Change fn into a block container and fix fn styles in template #14
</commit_message>
<xml_diff>
--- a/resources/Normal.docx
+++ b/resources/Normal.docx
@@ -5,208 +5,98 @@
     <w:p>
       <w:pPr>
         <w:pStyle w:val="Heading1"/>
+      </w:pPr>
+      <w:r>
+        <w:t>Heading 1</w:t>
+      </w:r>
+    </w:p>
+    <w:p>
+      <w:pPr>
+        <w:pStyle w:val="Heading2"/>
+      </w:pPr>
+      <w:r>
+        <w:t>Heading 2</w:t>
+      </w:r>
+    </w:p>
+    <w:p>
+      <w:pPr>
+        <w:pStyle w:val="Heading3"/>
+      </w:pPr>
+      <w:r>
+        <w:t>Heading 3</w:t>
+      </w:r>
+    </w:p>
+    <w:p>
+      <w:pPr>
+        <w:pStyle w:val="Heading4"/>
+      </w:pPr>
+      <w:r>
+        <w:t>Heading 4</w:t>
+      </w:r>
+    </w:p>
+    <w:p>
+      <w:pPr>
+        <w:pStyle w:val="Heading5"/>
+      </w:pPr>
+      <w:r>
+        <w:t>Heading 5</w:t>
+      </w:r>
+    </w:p>
+    <w:p>
+      <w:pPr>
+        <w:pStyle w:val="Heading6"/>
         <w:rPr>
           <w:lang w:val="fi-FI"/>
         </w:rPr>
       </w:pPr>
-      <w:proofErr w:type="spellStart"/>
       <w:r>
         <w:rPr>
           <w:lang w:val="fi-FI"/>
         </w:rPr>
-        <w:t>Heading</w:t>
+        <w:t>Heading 6</w:t>
       </w:r>
-      <w:proofErr w:type="spellEnd"/>
+    </w:p>
+    <w:p>
+      <w:pPr>
+        <w:pStyle w:val="Heading7"/>
+        <w:rPr>
+          <w:lang w:val="fi-FI"/>
+        </w:rPr>
+      </w:pPr>
       <w:r>
         <w:rPr>
           <w:lang w:val="fi-FI"/>
         </w:rPr>
-        <w:t xml:space="preserve"> 1</w:t>
+        <w:t>Heading 7</w:t>
       </w:r>
     </w:p>
     <w:p>
       <w:pPr>
-        <w:pStyle w:val="Heading2"/>
+        <w:pStyle w:val="Heading8"/>
         <w:rPr>
           <w:lang w:val="fi-FI"/>
         </w:rPr>
       </w:pPr>
-      <w:proofErr w:type="spellStart"/>
       <w:r>
         <w:rPr>
           <w:lang w:val="fi-FI"/>
         </w:rPr>
-        <w:t>Heading</w:t>
+        <w:t>Heading 8</w:t>
       </w:r>
-      <w:proofErr w:type="spellEnd"/>
+    </w:p>
+    <w:p>
+      <w:pPr>
+        <w:pStyle w:val="BodyText"/>
+        <w:rPr>
+          <w:lang w:val="fi-FI"/>
+        </w:rPr>
+      </w:pPr>
       <w:r>
         <w:rPr>
           <w:lang w:val="fi-FI"/>
         </w:rPr>
-        <w:t xml:space="preserve"> 2</w:t>
+        <w:t>Body text</w:t>
       </w:r>
-    </w:p>
-    <w:p>
-      <w:pPr>
-        <w:pStyle w:val="Heading3"/>
-        <w:rPr>
-          <w:lang w:val="fi-FI"/>
-        </w:rPr>
-      </w:pPr>
-      <w:proofErr w:type="spellStart"/>
-      <w:r>
-        <w:rPr>
-          <w:lang w:val="fi-FI"/>
-        </w:rPr>
-        <w:t>Heading</w:t>
-      </w:r>
-      <w:proofErr w:type="spellEnd"/>
-      <w:r>
-        <w:rPr>
-          <w:lang w:val="fi-FI"/>
-        </w:rPr>
-        <w:t xml:space="preserve"> 3</w:t>
-      </w:r>
-    </w:p>
-    <w:p>
-      <w:pPr>
-        <w:pStyle w:val="Heading4"/>
-        <w:rPr>
-          <w:lang w:val="fi-FI"/>
-        </w:rPr>
-      </w:pPr>
-      <w:proofErr w:type="spellStart"/>
-      <w:r>
-        <w:rPr>
-          <w:lang w:val="fi-FI"/>
-        </w:rPr>
-        <w:t>Heading</w:t>
-      </w:r>
-      <w:proofErr w:type="spellEnd"/>
-      <w:r>
-        <w:rPr>
-          <w:lang w:val="fi-FI"/>
-        </w:rPr>
-        <w:t xml:space="preserve"> 4</w:t>
-      </w:r>
-    </w:p>
-    <w:p>
-      <w:pPr>
-        <w:pStyle w:val="Heading5"/>
-        <w:rPr>
-          <w:lang w:val="fi-FI"/>
-        </w:rPr>
-      </w:pPr>
-      <w:proofErr w:type="spellStart"/>
-      <w:r>
-        <w:rPr>
-          <w:lang w:val="fi-FI"/>
-        </w:rPr>
-        <w:t>Heading</w:t>
-      </w:r>
-      <w:proofErr w:type="spellEnd"/>
-      <w:r>
-        <w:rPr>
-          <w:lang w:val="fi-FI"/>
-        </w:rPr>
-        <w:t xml:space="preserve"> 5</w:t>
-      </w:r>
-    </w:p>
-    <w:p>
-      <w:pPr>
-        <w:pStyle w:val="Heading6"/>
-        <w:rPr>
-          <w:lang w:val="fi-FI"/>
-        </w:rPr>
-      </w:pPr>
-      <w:proofErr w:type="spellStart"/>
-      <w:r>
-        <w:rPr>
-          <w:lang w:val="fi-FI"/>
-        </w:rPr>
-        <w:t>Heading</w:t>
-      </w:r>
-      <w:proofErr w:type="spellEnd"/>
-      <w:r>
-        <w:rPr>
-          <w:lang w:val="fi-FI"/>
-        </w:rPr>
-        <w:t xml:space="preserve"> 6</w:t>
-      </w:r>
-    </w:p>
-    <w:p>
-      <w:pPr>
-        <w:pStyle w:val="Heading7"/>
-        <w:rPr>
-          <w:lang w:val="fi-FI"/>
-        </w:rPr>
-      </w:pPr>
-      <w:proofErr w:type="spellStart"/>
-      <w:r>
-        <w:rPr>
-          <w:lang w:val="fi-FI"/>
-        </w:rPr>
-        <w:t>Heading</w:t>
-      </w:r>
-      <w:proofErr w:type="spellEnd"/>
-      <w:r>
-        <w:rPr>
-          <w:lang w:val="fi-FI"/>
-        </w:rPr>
-        <w:t xml:space="preserve"> 7</w:t>
-      </w:r>
-    </w:p>
-    <w:p>
-      <w:pPr>
-        <w:pStyle w:val="Heading8"/>
-        <w:rPr>
-          <w:lang w:val="fi-FI"/>
-        </w:rPr>
-      </w:pPr>
-      <w:proofErr w:type="spellStart"/>
-      <w:r>
-        <w:rPr>
-          <w:lang w:val="fi-FI"/>
-        </w:rPr>
-        <w:t>Heading</w:t>
-      </w:r>
-      <w:proofErr w:type="spellEnd"/>
-      <w:r>
-        <w:rPr>
-          <w:lang w:val="fi-FI"/>
-        </w:rPr>
-        <w:t xml:space="preserve"> 8</w:t>
-      </w:r>
-    </w:p>
-    <w:p>
-      <w:pPr>
-        <w:pStyle w:val="BodyText"/>
-        <w:rPr>
-          <w:lang w:val="fi-FI"/>
-        </w:rPr>
-      </w:pPr>
-      <w:proofErr w:type="spellStart"/>
-      <w:r>
-        <w:rPr>
-          <w:lang w:val="fi-FI"/>
-        </w:rPr>
-        <w:t>Body</w:t>
-      </w:r>
-      <w:proofErr w:type="spellEnd"/>
-      <w:r>
-        <w:rPr>
-          <w:lang w:val="fi-FI"/>
-        </w:rPr>
-        <w:t xml:space="preserve"> </w:t>
-      </w:r>
-      <w:proofErr w:type="spellStart"/>
-      <w:r>
-        <w:rPr>
-          <w:lang w:val="fi-FI"/>
-        </w:rPr>
-        <w:t>text</w:t>
-      </w:r>
-      <w:proofErr w:type="spellEnd"/>
     </w:p>
     <w:p>
       <w:pPr>
@@ -231,8 +121,12 @@
       <w:r>
         <w:t>List Paragraph</w:t>
       </w:r>
-      <w:bookmarkStart w:id="0" w:name="_GoBack"/>
-      <w:bookmarkEnd w:id="0"/>
+      <w:r>
+        <w:rPr>
+          <w:rStyle w:val="FootnoteReference"/>
+        </w:rPr>
+        <w:footnoteReference w:id="1"/>
+      </w:r>
       <w:r>
         <w:br w:type="page"/>
       </w:r>
@@ -306,6 +200,71 @@
     </w:sectPr>
   </w:body>
 </w:document>
+</file>
+
+<file path=word/endnotes.xml><?xml version="1.0" encoding="utf-8"?>
+<w:endnotes xmlns:wpc="http://schemas.microsoft.com/office/word/2010/wordprocessingCanvas" xmlns:mo="http://schemas.microsoft.com/office/mac/office/2008/main" xmlns:mc="http://schemas.openxmlformats.org/markup-compatibility/2006" xmlns:mv="urn:schemas-microsoft-com:mac:vml" xmlns:o="urn:schemas-microsoft-com:office:office" xmlns:r="http://schemas.openxmlformats.org/officeDocument/2006/relationships" xmlns:m="http://schemas.openxmlformats.org/officeDocument/2006/math" xmlns:v="urn:schemas-microsoft-com:vml" xmlns:wp14="http://schemas.microsoft.com/office/word/2010/wordprocessingDrawing" xmlns:wp="http://schemas.openxmlformats.org/drawingml/2006/wordprocessingDrawing" xmlns:w10="urn:schemas-microsoft-com:office:word" xmlns:w="http://schemas.openxmlformats.org/wordprocessingml/2006/main" xmlns:w14="http://schemas.microsoft.com/office/word/2010/wordml" xmlns:w15="http://schemas.microsoft.com/office/word/2012/wordml" xmlns:wpg="http://schemas.microsoft.com/office/word/2010/wordprocessingGroup" xmlns:wpi="http://schemas.microsoft.com/office/word/2010/wordprocessingInk" xmlns:wne="http://schemas.microsoft.com/office/word/2006/wordml" xmlns:wps="http://schemas.microsoft.com/office/word/2010/wordprocessingShape" mc:Ignorable="w14 w15 wp14">
+  <w:endnote w:type="separator" w:id="-1">
+    <w:p>
+      <w:r>
+        <w:separator/>
+      </w:r>
+    </w:p>
+  </w:endnote>
+  <w:endnote w:type="continuationSeparator" w:id="0">
+    <w:p>
+      <w:r>
+        <w:continuationSeparator/>
+      </w:r>
+    </w:p>
+  </w:endnote>
+</w:endnotes>
+</file>
+
+<file path=word/footnotes.xml><?xml version="1.0" encoding="utf-8"?>
+<w:footnotes xmlns:wpc="http://schemas.microsoft.com/office/word/2010/wordprocessingCanvas" xmlns:mo="http://schemas.microsoft.com/office/mac/office/2008/main" xmlns:mc="http://schemas.openxmlformats.org/markup-compatibility/2006" xmlns:mv="urn:schemas-microsoft-com:mac:vml" xmlns:o="urn:schemas-microsoft-com:office:office" xmlns:r="http://schemas.openxmlformats.org/officeDocument/2006/relationships" xmlns:m="http://schemas.openxmlformats.org/officeDocument/2006/math" xmlns:v="urn:schemas-microsoft-com:vml" xmlns:wp14="http://schemas.microsoft.com/office/word/2010/wordprocessingDrawing" xmlns:wp="http://schemas.openxmlformats.org/drawingml/2006/wordprocessingDrawing" xmlns:w10="urn:schemas-microsoft-com:office:word" xmlns:w="http://schemas.openxmlformats.org/wordprocessingml/2006/main" xmlns:w14="http://schemas.microsoft.com/office/word/2010/wordml" xmlns:w15="http://schemas.microsoft.com/office/word/2012/wordml" xmlns:wpg="http://schemas.microsoft.com/office/word/2010/wordprocessingGroup" xmlns:wpi="http://schemas.microsoft.com/office/word/2010/wordprocessingInk" xmlns:wne="http://schemas.microsoft.com/office/word/2006/wordml" xmlns:wps="http://schemas.microsoft.com/office/word/2010/wordprocessingShape" mc:Ignorable="w14 w15 wp14">
+  <w:footnote w:type="separator" w:id="-1">
+    <w:p>
+      <w:r>
+        <w:separator/>
+      </w:r>
+    </w:p>
+  </w:footnote>
+  <w:footnote w:type="continuationSeparator" w:id="0">
+    <w:p>
+      <w:r>
+        <w:continuationSeparator/>
+      </w:r>
+    </w:p>
+  </w:footnote>
+  <w:footnote w:id="1">
+    <w:p>
+      <w:pPr>
+        <w:pStyle w:val="FootnoteText"/>
+        <w:rPr>
+          <w:lang w:val="fi-FI"/>
+        </w:rPr>
+      </w:pPr>
+      <w:r>
+        <w:rPr>
+          <w:rStyle w:val="FootnoteReference"/>
+        </w:rPr>
+        <w:footnoteRef/>
+      </w:r>
+      <w:r>
+        <w:t xml:space="preserve"> </w:t>
+      </w:r>
+      <w:r>
+        <w:rPr>
+          <w:lang w:val="fi-FI"/>
+        </w:rPr>
+        <w:t>Footnote</w:t>
+      </w:r>
+      <w:bookmarkStart w:id="0" w:name="_GoBack"/>
+      <w:bookmarkEnd w:id="0"/>
+    </w:p>
+  </w:footnote>
+</w:footnotes>
 </file>
 
 <file path=word/numbering.xml><?xml version="1.0" encoding="utf-8"?>
@@ -2298,6 +2257,31 @@
       <w:szCs w:val="21"/>
     </w:rPr>
   </w:style>
+  <w:style w:type="paragraph" w:styleId="FootnoteText">
+    <w:name w:val="footnote text"/>
+    <w:basedOn w:val="Normal"/>
+    <w:link w:val="FootnoteTextChar"/>
+    <w:uiPriority w:val="99"/>
+    <w:unhideWhenUsed/>
+    <w:rsid w:val="001D56CE"/>
+  </w:style>
+  <w:style w:type="character" w:customStyle="1" w:styleId="FootnoteTextChar">
+    <w:name w:val="Footnote Text Char"/>
+    <w:basedOn w:val="DefaultParagraphFont"/>
+    <w:link w:val="FootnoteText"/>
+    <w:uiPriority w:val="99"/>
+    <w:rsid w:val="001D56CE"/>
+  </w:style>
+  <w:style w:type="character" w:styleId="FootnoteReference">
+    <w:name w:val="footnote reference"/>
+    <w:basedOn w:val="DefaultParagraphFont"/>
+    <w:uiPriority w:val="99"/>
+    <w:unhideWhenUsed/>
+    <w:rsid w:val="001D56CE"/>
+    <w:rPr>
+      <w:vertAlign w:val="superscript"/>
+    </w:rPr>
+  </w:style>
 </w:styles>
 </file>
 
@@ -2567,7 +2551,7 @@
 </file>
 
 <file path=customXml/itemProps1.xml><?xml version="1.0" encoding="utf-8"?>
-<ds:datastoreItem xmlns:ds="http://schemas.openxmlformats.org/officeDocument/2006/customXml" ds:itemID="{D6E28217-BB0D-F946-A8E9-AB1C900E4FC3}">
+<ds:datastoreItem xmlns:ds="http://schemas.openxmlformats.org/officeDocument/2006/customXml" ds:itemID="{684AA97F-4572-5044-8595-36441BFAC4BC}">
   <ds:schemaRefs>
     <ds:schemaRef ds:uri="http://schemas.openxmlformats.org/officeDocument/2006/bibliography"/>
   </ds:schemaRefs>

</xml_diff>

<commit_message>
Add headers to template
</commit_message>
<xml_diff>
--- a/resources/Normal.docx
+++ b/resources/Normal.docx
@@ -2,6 +2,44 @@
 <file path=word/document.xml><?xml version="1.0" encoding="utf-8"?>
 <w:document xmlns:wpc="http://schemas.microsoft.com/office/word/2010/wordprocessingCanvas" xmlns:mo="http://schemas.microsoft.com/office/mac/office/2008/main" xmlns:mc="http://schemas.openxmlformats.org/markup-compatibility/2006" xmlns:mv="urn:schemas-microsoft-com:mac:vml" xmlns:o="urn:schemas-microsoft-com:office:office" xmlns:r="http://schemas.openxmlformats.org/officeDocument/2006/relationships" xmlns:m="http://schemas.openxmlformats.org/officeDocument/2006/math" xmlns:v="urn:schemas-microsoft-com:vml" xmlns:wp14="http://schemas.microsoft.com/office/word/2010/wordprocessingDrawing" xmlns:wp="http://schemas.openxmlformats.org/drawingml/2006/wordprocessingDrawing" xmlns:w10="urn:schemas-microsoft-com:office:word" xmlns:w="http://schemas.openxmlformats.org/wordprocessingml/2006/main" xmlns:w14="http://schemas.microsoft.com/office/word/2010/wordml" xmlns:w15="http://schemas.microsoft.com/office/word/2012/wordml" xmlns:wpg="http://schemas.microsoft.com/office/word/2010/wordprocessingGroup" xmlns:wpi="http://schemas.microsoft.com/office/word/2010/wordprocessingInk" xmlns:wne="http://schemas.microsoft.com/office/word/2006/wordml" xmlns:wps="http://schemas.microsoft.com/office/word/2010/wordprocessingShape" mc:Ignorable="w14 w15 wp14">
   <w:body>
+    <w:p>
+      <w:pPr>
+        <w:pStyle w:val="Heading1"/>
+        <w:rPr>
+          <w:rStyle w:val="BookTitle"/>
+        </w:rPr>
+      </w:pPr>
+      <w:r>
+        <w:rPr>
+          <w:rStyle w:val="BookTitle"/>
+        </w:rPr>
+        <w:fldChar w:fldCharType="begin"/>
+      </w:r>
+      <w:r>
+        <w:rPr>
+          <w:rStyle w:val="BookTitle"/>
+        </w:rPr>
+        <w:instrText xml:space="preserve"> TITLE  \* MERGEFORMAT </w:instrText>
+      </w:r>
+      <w:r>
+        <w:rPr>
+          <w:rStyle w:val="BookTitle"/>
+        </w:rPr>
+        <w:fldChar w:fldCharType="separate"/>
+      </w:r>
+      <w:r>
+        <w:rPr>
+          <w:rStyle w:val="BookTitle"/>
+        </w:rPr>
+        <w:t>Template Title</w:t>
+      </w:r>
+      <w:r>
+        <w:rPr>
+          <w:rStyle w:val="BookTitle"/>
+        </w:rPr>
+        <w:fldChar w:fldCharType="end"/>
+      </w:r>
+    </w:p>
     <w:p>
       <w:pPr>
         <w:pStyle w:val="Heading1"/>
@@ -127,16 +165,12 @@
         </w:rPr>
         <w:footnoteReference w:id="1"/>
       </w:r>
-      <w:r>
-        <w:br w:type="page"/>
-      </w:r>
     </w:p>
     <w:p>
       <w:pPr>
         <w:pStyle w:val="Caption"/>
       </w:pPr>
       <w:r>
-        <w:lastRenderedPageBreak/>
         <w:t>Caption</w:t>
       </w:r>
     </w:p>
@@ -193,6 +227,9 @@
       </w:pPr>
     </w:p>
     <w:sectPr>
+      <w:headerReference w:type="default" r:id="rId8"/>
+      <w:footerReference w:type="even" r:id="rId9"/>
+      <w:footerReference w:type="default" r:id="rId10"/>
       <w:pgSz w:w="11900" w:h="16840"/>
       <w:pgMar w:top="1417" w:right="1134" w:bottom="1417" w:left="1134" w:header="708" w:footer="708" w:gutter="0"/>
       <w:cols w:space="708"/>
@@ -221,6 +258,125 @@
 </w:endnotes>
 </file>
 
+<file path=word/footer1.xml><?xml version="1.0" encoding="utf-8"?>
+<w:ftr xmlns:wpc="http://schemas.microsoft.com/office/word/2010/wordprocessingCanvas" xmlns:mo="http://schemas.microsoft.com/office/mac/office/2008/main" xmlns:mc="http://schemas.openxmlformats.org/markup-compatibility/2006" xmlns:mv="urn:schemas-microsoft-com:mac:vml" xmlns:o="urn:schemas-microsoft-com:office:office" xmlns:r="http://schemas.openxmlformats.org/officeDocument/2006/relationships" xmlns:m="http://schemas.openxmlformats.org/officeDocument/2006/math" xmlns:v="urn:schemas-microsoft-com:vml" xmlns:wp14="http://schemas.microsoft.com/office/word/2010/wordprocessingDrawing" xmlns:wp="http://schemas.openxmlformats.org/drawingml/2006/wordprocessingDrawing" xmlns:w10="urn:schemas-microsoft-com:office:word" xmlns:w="http://schemas.openxmlformats.org/wordprocessingml/2006/main" xmlns:w14="http://schemas.microsoft.com/office/word/2010/wordml" xmlns:w15="http://schemas.microsoft.com/office/word/2012/wordml" xmlns:wpg="http://schemas.microsoft.com/office/word/2010/wordprocessingGroup" xmlns:wpi="http://schemas.microsoft.com/office/word/2010/wordprocessingInk" xmlns:wne="http://schemas.microsoft.com/office/word/2006/wordml" xmlns:wps="http://schemas.microsoft.com/office/word/2010/wordprocessingShape" mc:Ignorable="w14 w15 wp14">
+  <w:p>
+    <w:pPr>
+      <w:pStyle w:val="Footer"/>
+      <w:framePr w:wrap="none" w:vAnchor="text" w:hAnchor="margin" w:xAlign="center" w:y="1"/>
+      <w:rPr>
+        <w:rStyle w:val="PageNumber"/>
+      </w:rPr>
+    </w:pPr>
+    <w:r>
+      <w:rPr>
+        <w:rStyle w:val="PageNumber"/>
+      </w:rPr>
+      <w:fldChar w:fldCharType="begin"/>
+    </w:r>
+    <w:r>
+      <w:rPr>
+        <w:rStyle w:val="PageNumber"/>
+      </w:rPr>
+      <w:instrText xml:space="preserve">PAGE  </w:instrText>
+    </w:r>
+    <w:r>
+      <w:rPr>
+        <w:rStyle w:val="PageNumber"/>
+      </w:rPr>
+      <w:fldChar w:fldCharType="end"/>
+    </w:r>
+  </w:p>
+  <w:p>
+    <w:pPr>
+      <w:pStyle w:val="Footer"/>
+      <w:framePr w:wrap="none" w:vAnchor="text" w:hAnchor="margin" w:xAlign="right" w:y="1"/>
+      <w:rPr>
+        <w:rStyle w:val="PageNumber"/>
+      </w:rPr>
+    </w:pPr>
+    <w:r>
+      <w:rPr>
+        <w:rStyle w:val="PageNumber"/>
+      </w:rPr>
+      <w:fldChar w:fldCharType="begin"/>
+    </w:r>
+    <w:r>
+      <w:rPr>
+        <w:rStyle w:val="PageNumber"/>
+      </w:rPr>
+      <w:instrText xml:space="preserve">PAGE  </w:instrText>
+    </w:r>
+    <w:r>
+      <w:rPr>
+        <w:rStyle w:val="PageNumber"/>
+      </w:rPr>
+      <w:fldChar w:fldCharType="end"/>
+    </w:r>
+  </w:p>
+  <w:p>
+    <w:pPr>
+      <w:pStyle w:val="Footer"/>
+      <w:ind w:right="360"/>
+    </w:pPr>
+  </w:p>
+</w:ftr>
+</file>
+
+<file path=word/footer2.xml><?xml version="1.0" encoding="utf-8"?>
+<w:ftr xmlns:wpc="http://schemas.microsoft.com/office/word/2010/wordprocessingCanvas" xmlns:mo="http://schemas.microsoft.com/office/mac/office/2008/main" xmlns:mc="http://schemas.openxmlformats.org/markup-compatibility/2006" xmlns:mv="urn:schemas-microsoft-com:mac:vml" xmlns:o="urn:schemas-microsoft-com:office:office" xmlns:r="http://schemas.openxmlformats.org/officeDocument/2006/relationships" xmlns:m="http://schemas.openxmlformats.org/officeDocument/2006/math" xmlns:v="urn:schemas-microsoft-com:vml" xmlns:wp14="http://schemas.microsoft.com/office/word/2010/wordprocessingDrawing" xmlns:wp="http://schemas.openxmlformats.org/drawingml/2006/wordprocessingDrawing" xmlns:w10="urn:schemas-microsoft-com:office:word" xmlns:w="http://schemas.openxmlformats.org/wordprocessingml/2006/main" xmlns:w14="http://schemas.microsoft.com/office/word/2010/wordml" xmlns:w15="http://schemas.microsoft.com/office/word/2012/wordml" xmlns:wpg="http://schemas.microsoft.com/office/word/2010/wordprocessingGroup" xmlns:wpi="http://schemas.microsoft.com/office/word/2010/wordprocessingInk" xmlns:wne="http://schemas.microsoft.com/office/word/2006/wordml" xmlns:wps="http://schemas.microsoft.com/office/word/2010/wordprocessingShape" mc:Ignorable="w14 w15 wp14">
+  <w:p>
+    <w:pPr>
+      <w:pStyle w:val="Footer"/>
+      <w:framePr w:wrap="none" w:vAnchor="text" w:hAnchor="margin" w:xAlign="center" w:y="1"/>
+      <w:rPr>
+        <w:rStyle w:val="PageNumber"/>
+      </w:rPr>
+    </w:pPr>
+    <w:r>
+      <w:rPr>
+        <w:rStyle w:val="PageNumber"/>
+      </w:rPr>
+      <w:fldChar w:fldCharType="begin"/>
+    </w:r>
+    <w:r>
+      <w:rPr>
+        <w:rStyle w:val="PageNumber"/>
+      </w:rPr>
+      <w:instrText xml:space="preserve">PAGE  </w:instrText>
+    </w:r>
+    <w:r>
+      <w:rPr>
+        <w:rStyle w:val="PageNumber"/>
+      </w:rPr>
+      <w:fldChar w:fldCharType="separate"/>
+    </w:r>
+    <w:r>
+      <w:rPr>
+        <w:rStyle w:val="PageNumber"/>
+        <w:noProof/>
+      </w:rPr>
+      <w:t>1</w:t>
+    </w:r>
+    <w:r>
+      <w:rPr>
+        <w:rStyle w:val="PageNumber"/>
+      </w:rPr>
+      <w:fldChar w:fldCharType="end"/>
+    </w:r>
+  </w:p>
+  <w:p>
+    <w:pPr>
+      <w:pStyle w:val="Footer"/>
+      <w:ind w:right="360"/>
+      <w:rPr>
+        <w:lang w:val="fi-FI"/>
+      </w:rPr>
+    </w:pPr>
+  </w:p>
+</w:ftr>
+</file>
+
 <file path=word/footnotes.xml><?xml version="1.0" encoding="utf-8"?>
 <w:footnotes xmlns:wpc="http://schemas.microsoft.com/office/word/2010/wordprocessingCanvas" xmlns:mo="http://schemas.microsoft.com/office/mac/office/2008/main" xmlns:mc="http://schemas.openxmlformats.org/markup-compatibility/2006" xmlns:mv="urn:schemas-microsoft-com:mac:vml" xmlns:o="urn:schemas-microsoft-com:office:office" xmlns:r="http://schemas.openxmlformats.org/officeDocument/2006/relationships" xmlns:m="http://schemas.openxmlformats.org/officeDocument/2006/math" xmlns:v="urn:schemas-microsoft-com:vml" xmlns:wp14="http://schemas.microsoft.com/office/word/2010/wordprocessingDrawing" xmlns:wp="http://schemas.openxmlformats.org/drawingml/2006/wordprocessingDrawing" xmlns:w10="urn:schemas-microsoft-com:office:word" xmlns:w="http://schemas.openxmlformats.org/wordprocessingml/2006/main" xmlns:w14="http://schemas.microsoft.com/office/word/2010/wordml" xmlns:w15="http://schemas.microsoft.com/office/word/2012/wordml" xmlns:wpg="http://schemas.microsoft.com/office/word/2010/wordprocessingGroup" xmlns:wpi="http://schemas.microsoft.com/office/word/2010/wordprocessingInk" xmlns:wne="http://schemas.microsoft.com/office/word/2006/wordml" xmlns:wps="http://schemas.microsoft.com/office/word/2010/wordprocessingShape" mc:Ignorable="w14 w15 wp14">
   <w:footnote w:type="separator" w:id="-1">
@@ -267,12 +423,27 @@
 </w:footnotes>
 </file>
 
+<file path=word/header1.xml><?xml version="1.0" encoding="utf-8"?>
+<w:hdr xmlns:wpc="http://schemas.microsoft.com/office/word/2010/wordprocessingCanvas" xmlns:mo="http://schemas.microsoft.com/office/mac/office/2008/main" xmlns:mc="http://schemas.openxmlformats.org/markup-compatibility/2006" xmlns:mv="urn:schemas-microsoft-com:mac:vml" xmlns:o="urn:schemas-microsoft-com:office:office" xmlns:r="http://schemas.openxmlformats.org/officeDocument/2006/relationships" xmlns:m="http://schemas.openxmlformats.org/officeDocument/2006/math" xmlns:v="urn:schemas-microsoft-com:vml" xmlns:wp14="http://schemas.microsoft.com/office/word/2010/wordprocessingDrawing" xmlns:wp="http://schemas.openxmlformats.org/drawingml/2006/wordprocessingDrawing" xmlns:w10="urn:schemas-microsoft-com:office:word" xmlns:w="http://schemas.openxmlformats.org/wordprocessingml/2006/main" xmlns:w14="http://schemas.microsoft.com/office/word/2010/wordml" xmlns:w15="http://schemas.microsoft.com/office/word/2012/wordml" xmlns:wpg="http://schemas.microsoft.com/office/word/2010/wordprocessingGroup" xmlns:wpi="http://schemas.microsoft.com/office/word/2010/wordprocessingInk" xmlns:wne="http://schemas.microsoft.com/office/word/2006/wordml" xmlns:wps="http://schemas.microsoft.com/office/word/2010/wordprocessingShape" mc:Ignorable="w14 w15 wp14">
+  <w:p>
+    <w:pPr>
+      <w:pStyle w:val="Header"/>
+    </w:pPr>
+    <w:fldSimple w:instr=" TITLE  \* MERGEFORMAT ">
+      <w:r>
+        <w:t>Template Title</w:t>
+      </w:r>
+    </w:fldSimple>
+  </w:p>
+</w:hdr>
+</file>
+
 <file path=word/numbering.xml><?xml version="1.0" encoding="utf-8"?>
 <w:numbering xmlns:wpc="http://schemas.microsoft.com/office/word/2010/wordprocessingCanvas" xmlns:mo="http://schemas.microsoft.com/office/mac/office/2008/main" xmlns:mc="http://schemas.openxmlformats.org/markup-compatibility/2006" xmlns:mv="urn:schemas-microsoft-com:mac:vml" xmlns:o="urn:schemas-microsoft-com:office:office" xmlns:r="http://schemas.openxmlformats.org/officeDocument/2006/relationships" xmlns:m="http://schemas.openxmlformats.org/officeDocument/2006/math" xmlns:v="urn:schemas-microsoft-com:vml" xmlns:wp14="http://schemas.microsoft.com/office/word/2010/wordprocessingDrawing" xmlns:wp="http://schemas.openxmlformats.org/drawingml/2006/wordprocessingDrawing" xmlns:w10="urn:schemas-microsoft-com:office:word" xmlns:w="http://schemas.openxmlformats.org/wordprocessingml/2006/main" xmlns:w14="http://schemas.microsoft.com/office/word/2010/wordml" xmlns:w15="http://schemas.microsoft.com/office/word/2012/wordml" xmlns:wpg="http://schemas.microsoft.com/office/word/2010/wordprocessingGroup" xmlns:wpi="http://schemas.microsoft.com/office/word/2010/wordprocessingInk" xmlns:wne="http://schemas.microsoft.com/office/word/2006/wordml" xmlns:wps="http://schemas.microsoft.com/office/word/2010/wordprocessingShape" mc:Ignorable="w14 w15 wp14">
   <w:abstractNum w:abstractNumId="0">
     <w:nsid w:val="FFFFFF1D"/>
     <w:multiLevelType w:val="multilevel"/>
-    <w:tmpl w:val="282813C4"/>
+    <w:tmpl w:val="6CBE1BF8"/>
     <w:lvl w:ilvl="0">
       <w:start w:val="1"/>
       <w:numFmt w:val="bullet"/>
@@ -412,7 +583,7 @@
   <w:abstractNum w:abstractNumId="1">
     <w:nsid w:val="FFFFFF7C"/>
     <w:multiLevelType w:val="singleLevel"/>
-    <w:tmpl w:val="B608E9D8"/>
+    <w:tmpl w:val="7160EEF4"/>
     <w:lvl w:ilvl="0">
       <w:start w:val="1"/>
       <w:numFmt w:val="decimal"/>
@@ -429,7 +600,7 @@
   <w:abstractNum w:abstractNumId="2">
     <w:nsid w:val="FFFFFF7D"/>
     <w:multiLevelType w:val="singleLevel"/>
-    <w:tmpl w:val="B700FBDA"/>
+    <w:tmpl w:val="AB32281A"/>
     <w:lvl w:ilvl="0">
       <w:start w:val="1"/>
       <w:numFmt w:val="decimal"/>
@@ -446,7 +617,7 @@
   <w:abstractNum w:abstractNumId="3">
     <w:nsid w:val="FFFFFF7E"/>
     <w:multiLevelType w:val="singleLevel"/>
-    <w:tmpl w:val="7FA44F40"/>
+    <w:tmpl w:val="D9DEDA6C"/>
     <w:lvl w:ilvl="0">
       <w:start w:val="1"/>
       <w:numFmt w:val="decimal"/>
@@ -463,7 +634,7 @@
   <w:abstractNum w:abstractNumId="4">
     <w:nsid w:val="FFFFFF7F"/>
     <w:multiLevelType w:val="singleLevel"/>
-    <w:tmpl w:val="B11E7F44"/>
+    <w:tmpl w:val="F8FA4B28"/>
     <w:lvl w:ilvl="0">
       <w:start w:val="1"/>
       <w:numFmt w:val="decimal"/>
@@ -480,7 +651,7 @@
   <w:abstractNum w:abstractNumId="5">
     <w:nsid w:val="FFFFFF80"/>
     <w:multiLevelType w:val="singleLevel"/>
-    <w:tmpl w:val="5470BEAE"/>
+    <w:tmpl w:val="52D2B216"/>
     <w:lvl w:ilvl="0">
       <w:start w:val="1"/>
       <w:numFmt w:val="bullet"/>
@@ -500,7 +671,7 @@
   <w:abstractNum w:abstractNumId="6">
     <w:nsid w:val="FFFFFF81"/>
     <w:multiLevelType w:val="singleLevel"/>
-    <w:tmpl w:val="B1B86FA0"/>
+    <w:tmpl w:val="AC74575C"/>
     <w:lvl w:ilvl="0">
       <w:start w:val="1"/>
       <w:numFmt w:val="bullet"/>
@@ -520,7 +691,7 @@
   <w:abstractNum w:abstractNumId="7">
     <w:nsid w:val="FFFFFF82"/>
     <w:multiLevelType w:val="singleLevel"/>
-    <w:tmpl w:val="C3287CBE"/>
+    <w:tmpl w:val="D40C866C"/>
     <w:lvl w:ilvl="0">
       <w:start w:val="1"/>
       <w:numFmt w:val="bullet"/>
@@ -540,7 +711,7 @@
   <w:abstractNum w:abstractNumId="8">
     <w:nsid w:val="FFFFFF83"/>
     <w:multiLevelType w:val="singleLevel"/>
-    <w:tmpl w:val="FE24728E"/>
+    <w:tmpl w:val="4B66DCCA"/>
     <w:lvl w:ilvl="0">
       <w:start w:val="1"/>
       <w:numFmt w:val="bullet"/>
@@ -560,7 +731,7 @@
   <w:abstractNum w:abstractNumId="9">
     <w:nsid w:val="FFFFFF88"/>
     <w:multiLevelType w:val="singleLevel"/>
-    <w:tmpl w:val="C3E25A3E"/>
+    <w:tmpl w:val="8ECA473C"/>
     <w:lvl w:ilvl="0">
       <w:start w:val="1"/>
       <w:numFmt w:val="decimal"/>
@@ -577,7 +748,7 @@
   <w:abstractNum w:abstractNumId="10">
     <w:nsid w:val="FFFFFF89"/>
     <w:multiLevelType w:val="singleLevel"/>
-    <w:tmpl w:val="3E5A7972"/>
+    <w:tmpl w:val="D548CBE8"/>
     <w:lvl w:ilvl="0">
       <w:start w:val="1"/>
       <w:numFmt w:val="bullet"/>
@@ -2282,6 +2453,70 @@
       <w:vertAlign w:val="superscript"/>
     </w:rPr>
   </w:style>
+  <w:style w:type="paragraph" w:styleId="Header">
+    <w:name w:val="header"/>
+    <w:basedOn w:val="Normal"/>
+    <w:link w:val="HeaderChar"/>
+    <w:uiPriority w:val="99"/>
+    <w:unhideWhenUsed/>
+    <w:rsid w:val="004E230A"/>
+    <w:pPr>
+      <w:tabs>
+        <w:tab w:val="center" w:pos="4819"/>
+        <w:tab w:val="right" w:pos="9638"/>
+      </w:tabs>
+    </w:pPr>
+  </w:style>
+  <w:style w:type="character" w:customStyle="1" w:styleId="HeaderChar">
+    <w:name w:val="Header Char"/>
+    <w:basedOn w:val="DefaultParagraphFont"/>
+    <w:link w:val="Header"/>
+    <w:uiPriority w:val="99"/>
+    <w:rsid w:val="004E230A"/>
+  </w:style>
+  <w:style w:type="paragraph" w:styleId="Footer">
+    <w:name w:val="footer"/>
+    <w:basedOn w:val="Normal"/>
+    <w:link w:val="FooterChar"/>
+    <w:uiPriority w:val="99"/>
+    <w:unhideWhenUsed/>
+    <w:rsid w:val="004E230A"/>
+    <w:pPr>
+      <w:tabs>
+        <w:tab w:val="center" w:pos="4819"/>
+        <w:tab w:val="right" w:pos="9638"/>
+      </w:tabs>
+    </w:pPr>
+  </w:style>
+  <w:style w:type="character" w:customStyle="1" w:styleId="FooterChar">
+    <w:name w:val="Footer Char"/>
+    <w:basedOn w:val="DefaultParagraphFont"/>
+    <w:link w:val="Footer"/>
+    <w:uiPriority w:val="99"/>
+    <w:rsid w:val="004E230A"/>
+  </w:style>
+  <w:style w:type="character" w:styleId="PageNumber">
+    <w:name w:val="page number"/>
+    <w:basedOn w:val="DefaultParagraphFont"/>
+    <w:uiPriority w:val="99"/>
+    <w:semiHidden/>
+    <w:unhideWhenUsed/>
+    <w:rsid w:val="004E230A"/>
+  </w:style>
+  <w:style w:type="character" w:styleId="BookTitle">
+    <w:name w:val="Book Title"/>
+    <w:basedOn w:val="DefaultParagraphFont"/>
+    <w:uiPriority w:val="33"/>
+    <w:qFormat/>
+    <w:rsid w:val="00FF2085"/>
+    <w:rPr>
+      <w:b/>
+      <w:bCs/>
+      <w:i/>
+      <w:iCs/>
+      <w:spacing w:val="5"/>
+    </w:rPr>
+  </w:style>
 </w:styles>
 </file>
 
@@ -2551,7 +2786,7 @@
 </file>
 
 <file path=customXml/itemProps1.xml><?xml version="1.0" encoding="utf-8"?>
-<ds:datastoreItem xmlns:ds="http://schemas.openxmlformats.org/officeDocument/2006/customXml" ds:itemID="{684AA97F-4572-5044-8595-36441BFAC4BC}">
+<ds:datastoreItem xmlns:ds="http://schemas.openxmlformats.org/officeDocument/2006/customXml" ds:itemID="{B4A78CEB-8FB7-5949-93AD-6A03DF682B84}">
   <ds:schemaRefs>
     <ds:schemaRef ds:uri="http://schemas.openxmlformats.org/officeDocument/2006/bibliography"/>
   </ds:schemaRefs>

</xml_diff>

<commit_message>
Enable list styles #28
</commit_message>
<xml_diff>
--- a/resources/Normal.docx
+++ b/resources/Normal.docx
@@ -83,42 +83,24 @@
     <w:p>
       <w:pPr>
         <w:pStyle w:val="Heading6"/>
-        <w:rPr>
-          <w:lang w:val="fi-FI"/>
-        </w:rPr>
-      </w:pPr>
-      <w:r>
-        <w:rPr>
-          <w:lang w:val="fi-FI"/>
-        </w:rPr>
+      </w:pPr>
+      <w:r>
         <w:t>Heading 6</w:t>
       </w:r>
     </w:p>
     <w:p>
       <w:pPr>
         <w:pStyle w:val="Heading7"/>
-        <w:rPr>
-          <w:lang w:val="fi-FI"/>
-        </w:rPr>
-      </w:pPr>
-      <w:r>
-        <w:rPr>
-          <w:lang w:val="fi-FI"/>
-        </w:rPr>
+      </w:pPr>
+      <w:r>
         <w:t>Heading 7</w:t>
       </w:r>
     </w:p>
     <w:p>
       <w:pPr>
         <w:pStyle w:val="Heading8"/>
-        <w:rPr>
-          <w:lang w:val="fi-FI"/>
-        </w:rPr>
-      </w:pPr>
-      <w:r>
-        <w:rPr>
-          <w:lang w:val="fi-FI"/>
-        </w:rPr>
+      </w:pPr>
+      <w:r>
         <w:t>Heading 8</w:t>
       </w:r>
     </w:p>
@@ -138,11 +120,7 @@
     </w:p>
     <w:p>
       <w:pPr>
-        <w:pStyle w:val="ListParagraph"/>
-        <w:numPr>
-          <w:ilvl w:val="0"/>
-          <w:numId w:val="16"/>
-        </w:numPr>
+        <w:pStyle w:val="ListBullet"/>
       </w:pPr>
       <w:r>
         <w:t>List Paragraph</w:t>
@@ -150,20 +128,133 @@
     </w:p>
     <w:p>
       <w:pPr>
-        <w:pStyle w:val="ListParagraph"/>
-        <w:numPr>
-          <w:ilvl w:val="0"/>
-          <w:numId w:val="18"/>
-        </w:numPr>
-      </w:pPr>
-      <w:r>
-        <w:t>List Paragraph</w:t>
+        <w:pStyle w:val="ListBullet2"/>
+      </w:pPr>
+      <w:bookmarkStart w:id="0" w:name="_GoBack"/>
+      <w:bookmarkEnd w:id="0"/>
+      <w:r>
+        <w:t>List Bullet 2</w:t>
+      </w:r>
+    </w:p>
+    <w:p>
+      <w:pPr>
+        <w:pStyle w:val="ListBullet3"/>
+      </w:pPr>
+      <w:r>
+        <w:t>List Bullet 3</w:t>
+      </w:r>
+    </w:p>
+    <w:p>
+      <w:pPr>
+        <w:pStyle w:val="ListBullet4"/>
+      </w:pPr>
+      <w:r>
+        <w:t>List Bullet 4</w:t>
+      </w:r>
+    </w:p>
+    <w:p>
+      <w:pPr>
+        <w:pStyle w:val="ListBullet5"/>
+      </w:pPr>
+      <w:r>
+        <w:t>List Bullet 5</w:t>
+      </w:r>
+    </w:p>
+    <w:p>
+      <w:pPr>
+        <w:pStyle w:val="ListNumber"/>
+      </w:pPr>
+      <w:r>
+        <w:t xml:space="preserve">List </w:t>
+      </w:r>
+      <w:r>
+        <w:t>Number</w:t>
       </w:r>
       <w:r>
         <w:rPr>
           <w:rStyle w:val="FootnoteReference"/>
         </w:rPr>
         <w:footnoteReference w:id="1"/>
+      </w:r>
+    </w:p>
+    <w:p>
+      <w:pPr>
+        <w:pStyle w:val="ListParagraph"/>
+        <w:ind w:left="360"/>
+      </w:pPr>
+      <w:r>
+        <w:t>List Paragraph</w:t>
+      </w:r>
+    </w:p>
+    <w:p>
+      <w:pPr>
+        <w:pStyle w:val="ListNumber2"/>
+      </w:pPr>
+      <w:r>
+        <w:t>List Number 2</w:t>
+      </w:r>
+    </w:p>
+    <w:p>
+      <w:pPr>
+        <w:pStyle w:val="ListParagraph"/>
+        <w:ind w:left="643"/>
+      </w:pPr>
+      <w:r>
+        <w:t>List Paragraph</w:t>
+      </w:r>
+    </w:p>
+    <w:p>
+      <w:pPr>
+        <w:pStyle w:val="ListNumber3"/>
+      </w:pPr>
+      <w:r>
+        <w:t>List Number 3</w:t>
+      </w:r>
+    </w:p>
+    <w:p>
+      <w:pPr>
+        <w:pStyle w:val="ListParagraph"/>
+        <w:ind w:left="926"/>
+      </w:pPr>
+      <w:r>
+        <w:t>List Paragraph</w:t>
+      </w:r>
+    </w:p>
+    <w:p>
+      <w:pPr>
+        <w:pStyle w:val="ListNumber4"/>
+      </w:pPr>
+      <w:r>
+        <w:t>List Number 4</w:t>
+      </w:r>
+    </w:p>
+    <w:p>
+      <w:pPr>
+        <w:pStyle w:val="ListParagraph"/>
+        <w:ind w:left="1209"/>
+      </w:pPr>
+      <w:r>
+        <w:t>List Paragraph</w:t>
+      </w:r>
+    </w:p>
+    <w:p>
+      <w:pPr>
+        <w:pStyle w:val="ListNumber5"/>
+      </w:pPr>
+      <w:r>
+        <w:t xml:space="preserve">List Number </w:t>
+      </w:r>
+      <w:r>
+        <w:t>5</w:t>
+      </w:r>
+    </w:p>
+    <w:p>
+      <w:pPr>
+        <w:pStyle w:val="ListParagraph"/>
+        <w:ind w:left="1492"/>
+      </w:pPr>
+      <w:r>
+        <w:t>List Paragraph</w:t>
       </w:r>
     </w:p>
     <w:p>
@@ -416,8 +507,6 @@
         </w:rPr>
         <w:t>Footnote</w:t>
       </w:r>
-      <w:bookmarkStart w:id="0" w:name="_GoBack"/>
-      <w:bookmarkEnd w:id="0"/>
     </w:p>
   </w:footnote>
 </w:footnotes>
@@ -429,11 +518,21 @@
     <w:pPr>
       <w:pStyle w:val="Header"/>
     </w:pPr>
-    <w:fldSimple w:instr=" TITLE  \* MERGEFORMAT ">
-      <w:r>
-        <w:t>Template Title</w:t>
-      </w:r>
-    </w:fldSimple>
+    <w:r>
+      <w:fldChar w:fldCharType="begin"/>
+    </w:r>
+    <w:r>
+      <w:instrText xml:space="preserve"> TITLE  \* MERGEFORMAT </w:instrText>
+    </w:r>
+    <w:r>
+      <w:fldChar w:fldCharType="separate"/>
+    </w:r>
+    <w:r>
+      <w:t>Template Title</w:t>
+    </w:r>
+    <w:r>
+      <w:fldChar w:fldCharType="end"/>
+    </w:r>
   </w:p>
 </w:hdr>
 </file>
@@ -443,7 +542,7 @@
   <w:abstractNum w:abstractNumId="0">
     <w:nsid w:val="FFFFFF1D"/>
     <w:multiLevelType w:val="multilevel"/>
-    <w:tmpl w:val="6CBE1BF8"/>
+    <w:tmpl w:val="8D58F0A2"/>
     <w:lvl w:ilvl="0">
       <w:start w:val="1"/>
       <w:numFmt w:val="bullet"/>
@@ -583,10 +682,11 @@
   <w:abstractNum w:abstractNumId="1">
     <w:nsid w:val="FFFFFF7C"/>
     <w:multiLevelType w:val="singleLevel"/>
-    <w:tmpl w:val="7160EEF4"/>
+    <w:tmpl w:val="06BA7A30"/>
     <w:lvl w:ilvl="0">
       <w:start w:val="1"/>
       <w:numFmt w:val="decimal"/>
+      <w:pStyle w:val="ListNumber5"/>
       <w:lvlText w:val="%1."/>
       <w:lvlJc w:val="left"/>
       <w:pPr>
@@ -600,10 +700,11 @@
   <w:abstractNum w:abstractNumId="2">
     <w:nsid w:val="FFFFFF7D"/>
     <w:multiLevelType w:val="singleLevel"/>
-    <w:tmpl w:val="AB32281A"/>
+    <w:tmpl w:val="3EFCB094"/>
     <w:lvl w:ilvl="0">
       <w:start w:val="1"/>
       <w:numFmt w:val="decimal"/>
+      <w:pStyle w:val="ListNumber4"/>
       <w:lvlText w:val="%1."/>
       <w:lvlJc w:val="left"/>
       <w:pPr>
@@ -617,10 +718,11 @@
   <w:abstractNum w:abstractNumId="3">
     <w:nsid w:val="FFFFFF7E"/>
     <w:multiLevelType w:val="singleLevel"/>
-    <w:tmpl w:val="D9DEDA6C"/>
+    <w:tmpl w:val="1FE050E6"/>
     <w:lvl w:ilvl="0">
       <w:start w:val="1"/>
       <w:numFmt w:val="decimal"/>
+      <w:pStyle w:val="ListNumber3"/>
       <w:lvlText w:val="%1."/>
       <w:lvlJc w:val="left"/>
       <w:pPr>
@@ -634,10 +736,11 @@
   <w:abstractNum w:abstractNumId="4">
     <w:nsid w:val="FFFFFF7F"/>
     <w:multiLevelType w:val="singleLevel"/>
-    <w:tmpl w:val="F8FA4B28"/>
+    <w:tmpl w:val="9664F066"/>
     <w:lvl w:ilvl="0">
       <w:start w:val="1"/>
       <w:numFmt w:val="decimal"/>
+      <w:pStyle w:val="ListNumber2"/>
       <w:lvlText w:val="%1."/>
       <w:lvlJc w:val="left"/>
       <w:pPr>
@@ -651,10 +754,11 @@
   <w:abstractNum w:abstractNumId="5">
     <w:nsid w:val="FFFFFF80"/>
     <w:multiLevelType w:val="singleLevel"/>
-    <w:tmpl w:val="52D2B216"/>
+    <w:tmpl w:val="78340084"/>
     <w:lvl w:ilvl="0">
       <w:start w:val="1"/>
       <w:numFmt w:val="bullet"/>
+      <w:pStyle w:val="ListBullet5"/>
       <w:lvlText w:val=""/>
       <w:lvlJc w:val="left"/>
       <w:pPr>
@@ -671,10 +775,11 @@
   <w:abstractNum w:abstractNumId="6">
     <w:nsid w:val="FFFFFF81"/>
     <w:multiLevelType w:val="singleLevel"/>
-    <w:tmpl w:val="AC74575C"/>
+    <w:tmpl w:val="9BB638DC"/>
     <w:lvl w:ilvl="0">
       <w:start w:val="1"/>
       <w:numFmt w:val="bullet"/>
+      <w:pStyle w:val="ListBullet4"/>
       <w:lvlText w:val=""/>
       <w:lvlJc w:val="left"/>
       <w:pPr>
@@ -691,10 +796,11 @@
   <w:abstractNum w:abstractNumId="7">
     <w:nsid w:val="FFFFFF82"/>
     <w:multiLevelType w:val="singleLevel"/>
-    <w:tmpl w:val="D40C866C"/>
+    <w:tmpl w:val="01207CEA"/>
     <w:lvl w:ilvl="0">
       <w:start w:val="1"/>
       <w:numFmt w:val="bullet"/>
+      <w:pStyle w:val="ListBullet3"/>
       <w:lvlText w:val=""/>
       <w:lvlJc w:val="left"/>
       <w:pPr>
@@ -711,10 +817,11 @@
   <w:abstractNum w:abstractNumId="8">
     <w:nsid w:val="FFFFFF83"/>
     <w:multiLevelType w:val="singleLevel"/>
-    <w:tmpl w:val="4B66DCCA"/>
+    <w:tmpl w:val="9D86A976"/>
     <w:lvl w:ilvl="0">
       <w:start w:val="1"/>
       <w:numFmt w:val="bullet"/>
+      <w:pStyle w:val="ListBullet2"/>
       <w:lvlText w:val=""/>
       <w:lvlJc w:val="left"/>
       <w:pPr>
@@ -731,10 +838,11 @@
   <w:abstractNum w:abstractNumId="9">
     <w:nsid w:val="FFFFFF88"/>
     <w:multiLevelType w:val="singleLevel"/>
-    <w:tmpl w:val="8ECA473C"/>
+    <w:tmpl w:val="E182DB96"/>
     <w:lvl w:ilvl="0">
       <w:start w:val="1"/>
       <w:numFmt w:val="decimal"/>
+      <w:pStyle w:val="ListNumber"/>
       <w:lvlText w:val="%1."/>
       <w:lvlJc w:val="left"/>
       <w:pPr>
@@ -748,10 +856,11 @@
   <w:abstractNum w:abstractNumId="10">
     <w:nsid w:val="FFFFFF89"/>
     <w:multiLevelType w:val="singleLevel"/>
-    <w:tmpl w:val="D548CBE8"/>
+    <w:tmpl w:val="E32242FE"/>
     <w:lvl w:ilvl="0">
       <w:start w:val="1"/>
       <w:numFmt w:val="bullet"/>
+      <w:pStyle w:val="ListBullet"/>
       <w:lvlText w:val=""/>
       <w:lvlJc w:val="left"/>
       <w:pPr>
@@ -2517,6 +2626,160 @@
       <w:spacing w:val="5"/>
     </w:rPr>
   </w:style>
+  <w:style w:type="paragraph" w:styleId="ListBullet">
+    <w:name w:val="List Bullet"/>
+    <w:basedOn w:val="Normal"/>
+    <w:uiPriority w:val="99"/>
+    <w:unhideWhenUsed/>
+    <w:rsid w:val="0072492D"/>
+    <w:pPr>
+      <w:numPr>
+        <w:numId w:val="11"/>
+      </w:numPr>
+      <w:contextualSpacing/>
+    </w:pPr>
+  </w:style>
+  <w:style w:type="paragraph" w:styleId="ListBullet2">
+    <w:name w:val="List Bullet 2"/>
+    <w:basedOn w:val="Normal"/>
+    <w:uiPriority w:val="99"/>
+    <w:unhideWhenUsed/>
+    <w:rsid w:val="0072492D"/>
+    <w:pPr>
+      <w:numPr>
+        <w:numId w:val="10"/>
+      </w:numPr>
+      <w:contextualSpacing/>
+    </w:pPr>
+  </w:style>
+  <w:style w:type="paragraph" w:styleId="ListBullet3">
+    <w:name w:val="List Bullet 3"/>
+    <w:basedOn w:val="Normal"/>
+    <w:uiPriority w:val="99"/>
+    <w:unhideWhenUsed/>
+    <w:rsid w:val="0072492D"/>
+    <w:pPr>
+      <w:numPr>
+        <w:numId w:val="9"/>
+      </w:numPr>
+      <w:contextualSpacing/>
+    </w:pPr>
+  </w:style>
+  <w:style w:type="paragraph" w:styleId="ListBullet4">
+    <w:name w:val="List Bullet 4"/>
+    <w:basedOn w:val="Normal"/>
+    <w:uiPriority w:val="99"/>
+    <w:unhideWhenUsed/>
+    <w:rsid w:val="0097612B"/>
+    <w:pPr>
+      <w:numPr>
+        <w:numId w:val="8"/>
+      </w:numPr>
+      <w:contextualSpacing/>
+    </w:pPr>
+  </w:style>
+  <w:style w:type="paragraph" w:styleId="ListBullet5">
+    <w:name w:val="List Bullet 5"/>
+    <w:basedOn w:val="Normal"/>
+    <w:uiPriority w:val="99"/>
+    <w:unhideWhenUsed/>
+    <w:rsid w:val="0097612B"/>
+    <w:pPr>
+      <w:numPr>
+        <w:numId w:val="7"/>
+      </w:numPr>
+      <w:contextualSpacing/>
+    </w:pPr>
+  </w:style>
+  <w:style w:type="paragraph" w:styleId="ListNumber">
+    <w:name w:val="List Number"/>
+    <w:basedOn w:val="Normal"/>
+    <w:uiPriority w:val="99"/>
+    <w:unhideWhenUsed/>
+    <w:rsid w:val="0097612B"/>
+    <w:pPr>
+      <w:numPr>
+        <w:numId w:val="6"/>
+      </w:numPr>
+      <w:contextualSpacing/>
+    </w:pPr>
+  </w:style>
+  <w:style w:type="paragraph" w:styleId="ListNumber2">
+    <w:name w:val="List Number 2"/>
+    <w:basedOn w:val="Normal"/>
+    <w:uiPriority w:val="99"/>
+    <w:unhideWhenUsed/>
+    <w:rsid w:val="0097612B"/>
+    <w:pPr>
+      <w:numPr>
+        <w:numId w:val="5"/>
+      </w:numPr>
+      <w:contextualSpacing/>
+    </w:pPr>
+  </w:style>
+  <w:style w:type="paragraph" w:styleId="ListNumber3">
+    <w:name w:val="List Number 3"/>
+    <w:basedOn w:val="Normal"/>
+    <w:uiPriority w:val="99"/>
+    <w:unhideWhenUsed/>
+    <w:rsid w:val="0097612B"/>
+    <w:pPr>
+      <w:numPr>
+        <w:numId w:val="4"/>
+      </w:numPr>
+      <w:contextualSpacing/>
+    </w:pPr>
+  </w:style>
+  <w:style w:type="paragraph" w:styleId="ListNumber4">
+    <w:name w:val="List Number 4"/>
+    <w:basedOn w:val="Normal"/>
+    <w:uiPriority w:val="99"/>
+    <w:unhideWhenUsed/>
+    <w:rsid w:val="0097612B"/>
+    <w:pPr>
+      <w:numPr>
+        <w:numId w:val="3"/>
+      </w:numPr>
+      <w:contextualSpacing/>
+    </w:pPr>
+  </w:style>
+  <w:style w:type="paragraph" w:styleId="ListNumber5">
+    <w:name w:val="List Number 5"/>
+    <w:basedOn w:val="Normal"/>
+    <w:uiPriority w:val="99"/>
+    <w:unhideWhenUsed/>
+    <w:rsid w:val="0097612B"/>
+    <w:pPr>
+      <w:numPr>
+        <w:numId w:val="2"/>
+      </w:numPr>
+      <w:contextualSpacing/>
+    </w:pPr>
+  </w:style>
+  <w:style w:type="paragraph" w:styleId="ListContinue2">
+    <w:name w:val="List Continue 2"/>
+    <w:basedOn w:val="Normal"/>
+    <w:uiPriority w:val="99"/>
+    <w:unhideWhenUsed/>
+    <w:rsid w:val="00E64938"/>
+    <w:pPr>
+      <w:spacing w:after="120"/>
+      <w:ind w:left="566"/>
+      <w:contextualSpacing/>
+    </w:pPr>
+  </w:style>
+  <w:style w:type="paragraph" w:styleId="ListContinue">
+    <w:name w:val="List Continue"/>
+    <w:basedOn w:val="Normal"/>
+    <w:uiPriority w:val="99"/>
+    <w:unhideWhenUsed/>
+    <w:rsid w:val="00E64938"/>
+    <w:pPr>
+      <w:spacing w:after="120"/>
+      <w:ind w:left="283"/>
+      <w:contextualSpacing/>
+    </w:pPr>
+  </w:style>
 </w:styles>
 </file>
 
@@ -2786,7 +3049,7 @@
 </file>
 
 <file path=customXml/itemProps1.xml><?xml version="1.0" encoding="utf-8"?>
-<ds:datastoreItem xmlns:ds="http://schemas.openxmlformats.org/officeDocument/2006/customXml" ds:itemID="{B4A78CEB-8FB7-5949-93AD-6A03DF682B84}">
+<ds:datastoreItem xmlns:ds="http://schemas.openxmlformats.org/officeDocument/2006/customXml" ds:itemID="{A4200C2F-DD0E-9A41-A965-17D2E75F3DAE}">
   <ds:schemaRefs>
     <ds:schemaRef ds:uri="http://schemas.openxmlformats.org/officeDocument/2006/bibliography"/>
   </ds:schemaRefs>

</xml_diff>

<commit_message>
Add property to control header numbering #24
</commit_message>
<xml_diff>
--- a/resources/Normal.docx
+++ b/resources/Normal.docx
@@ -27,12 +27,14 @@
         </w:rPr>
         <w:fldChar w:fldCharType="separate"/>
       </w:r>
+      <w:bookmarkStart w:id="0" w:name="_Toc483664435"/>
       <w:r>
         <w:rPr>
           <w:rStyle w:val="BookTitle"/>
         </w:rPr>
         <w:t>Template Title</w:t>
       </w:r>
+      <w:bookmarkEnd w:id="0"/>
       <w:r>
         <w:rPr>
           <w:rStyle w:val="BookTitle"/>
@@ -42,67 +44,641 @@
     </w:p>
     <w:p>
       <w:pPr>
+        <w:pStyle w:val="TOCHeading"/>
+      </w:pPr>
+      <w:r>
+        <w:t>Table of Contents</w:t>
+      </w:r>
+    </w:p>
+    <w:p>
+      <w:pPr>
+        <w:pStyle w:val="TOC1"/>
+        <w:tabs>
+          <w:tab w:val="right" w:leader="dot" w:pos="9622"/>
+        </w:tabs>
+        <w:rPr>
+          <w:rFonts w:eastAsiaTheme="minorEastAsia"/>
+          <w:noProof/>
+        </w:rPr>
+      </w:pPr>
+      <w:r>
+        <w:fldChar w:fldCharType="begin"/>
+      </w:r>
+      <w:r>
+        <w:instrText xml:space="preserve"> TOC \o "1-9" </w:instrText>
+      </w:r>
+      <w:r>
+        <w:fldChar w:fldCharType="separate"/>
+      </w:r>
+      <w:r>
+        <w:rPr>
+          <w:b/>
+          <w:bCs/>
+          <w:i/>
+          <w:iCs/>
+          <w:noProof/>
+          <w:spacing w:val="5"/>
+        </w:rPr>
+        <w:t>Template Title</w:t>
+      </w:r>
+      <w:r>
+        <w:rPr>
+          <w:noProof/>
+        </w:rPr>
+        <w:tab/>
+      </w:r>
+      <w:r>
+        <w:rPr>
+          <w:noProof/>
+        </w:rPr>
+        <w:fldChar w:fldCharType="begin"/>
+      </w:r>
+      <w:r>
+        <w:rPr>
+          <w:noProof/>
+        </w:rPr>
+        <w:instrText xml:space="preserve"> PAGEREF _Toc483664435 \h </w:instrText>
+      </w:r>
+      <w:r>
+        <w:rPr>
+          <w:noProof/>
+        </w:rPr>
+      </w:r>
+      <w:r>
+        <w:rPr>
+          <w:noProof/>
+        </w:rPr>
+        <w:fldChar w:fldCharType="separate"/>
+      </w:r>
+      <w:r>
+        <w:rPr>
+          <w:noProof/>
+        </w:rPr>
+        <w:t>1</w:t>
+      </w:r>
+      <w:r>
+        <w:rPr>
+          <w:noProof/>
+        </w:rPr>
+        <w:fldChar w:fldCharType="end"/>
+      </w:r>
+    </w:p>
+    <w:p>
+      <w:pPr>
+        <w:pStyle w:val="TOC1"/>
+        <w:tabs>
+          <w:tab w:val="right" w:leader="dot" w:pos="9622"/>
+        </w:tabs>
+        <w:rPr>
+          <w:rFonts w:eastAsiaTheme="minorEastAsia"/>
+          <w:noProof/>
+        </w:rPr>
+      </w:pPr>
+      <w:r>
+        <w:rPr>
+          <w:noProof/>
+        </w:rPr>
+        <w:t>Heading 1</w:t>
+      </w:r>
+      <w:r>
+        <w:rPr>
+          <w:noProof/>
+        </w:rPr>
+        <w:tab/>
+      </w:r>
+      <w:r>
+        <w:rPr>
+          <w:noProof/>
+        </w:rPr>
+        <w:fldChar w:fldCharType="begin"/>
+      </w:r>
+      <w:r>
+        <w:rPr>
+          <w:noProof/>
+        </w:rPr>
+        <w:instrText xml:space="preserve"> PAGEREF _Toc483664436 \h </w:instrText>
+      </w:r>
+      <w:r>
+        <w:rPr>
+          <w:noProof/>
+        </w:rPr>
+      </w:r>
+      <w:r>
+        <w:rPr>
+          <w:noProof/>
+        </w:rPr>
+        <w:fldChar w:fldCharType="separate"/>
+      </w:r>
+      <w:r>
+        <w:rPr>
+          <w:noProof/>
+        </w:rPr>
+        <w:t>1</w:t>
+      </w:r>
+      <w:r>
+        <w:rPr>
+          <w:noProof/>
+        </w:rPr>
+        <w:fldChar w:fldCharType="end"/>
+      </w:r>
+    </w:p>
+    <w:p>
+      <w:pPr>
+        <w:pStyle w:val="TOC2"/>
+        <w:tabs>
+          <w:tab w:val="right" w:leader="dot" w:pos="9622"/>
+        </w:tabs>
+        <w:rPr>
+          <w:rFonts w:eastAsiaTheme="minorEastAsia"/>
+          <w:noProof/>
+        </w:rPr>
+      </w:pPr>
+      <w:r>
+        <w:rPr>
+          <w:noProof/>
+        </w:rPr>
+        <w:t>Heading 2</w:t>
+      </w:r>
+      <w:r>
+        <w:rPr>
+          <w:noProof/>
+        </w:rPr>
+        <w:tab/>
+      </w:r>
+      <w:r>
+        <w:rPr>
+          <w:noProof/>
+        </w:rPr>
+        <w:fldChar w:fldCharType="begin"/>
+      </w:r>
+      <w:r>
+        <w:rPr>
+          <w:noProof/>
+        </w:rPr>
+        <w:instrText xml:space="preserve"> PAGEREF _Toc483664437 \h </w:instrText>
+      </w:r>
+      <w:r>
+        <w:rPr>
+          <w:noProof/>
+        </w:rPr>
+      </w:r>
+      <w:r>
+        <w:rPr>
+          <w:noProof/>
+        </w:rPr>
+        <w:fldChar w:fldCharType="separate"/>
+      </w:r>
+      <w:r>
+        <w:rPr>
+          <w:noProof/>
+        </w:rPr>
+        <w:t>1</w:t>
+      </w:r>
+      <w:r>
+        <w:rPr>
+          <w:noProof/>
+        </w:rPr>
+        <w:fldChar w:fldCharType="end"/>
+      </w:r>
+    </w:p>
+    <w:p>
+      <w:pPr>
+        <w:pStyle w:val="TOC3"/>
+        <w:tabs>
+          <w:tab w:val="right" w:leader="dot" w:pos="9622"/>
+        </w:tabs>
+        <w:rPr>
+          <w:rFonts w:eastAsiaTheme="minorEastAsia"/>
+          <w:noProof/>
+        </w:rPr>
+      </w:pPr>
+      <w:r>
+        <w:rPr>
+          <w:noProof/>
+        </w:rPr>
+        <w:t>Heading 3</w:t>
+      </w:r>
+      <w:r>
+        <w:rPr>
+          <w:noProof/>
+        </w:rPr>
+        <w:tab/>
+      </w:r>
+      <w:r>
+        <w:rPr>
+          <w:noProof/>
+        </w:rPr>
+        <w:fldChar w:fldCharType="begin"/>
+      </w:r>
+      <w:r>
+        <w:rPr>
+          <w:noProof/>
+        </w:rPr>
+        <w:instrText xml:space="preserve"> PAGEREF _Toc483664438 \h </w:instrText>
+      </w:r>
+      <w:r>
+        <w:rPr>
+          <w:noProof/>
+        </w:rPr>
+      </w:r>
+      <w:r>
+        <w:rPr>
+          <w:noProof/>
+        </w:rPr>
+        <w:fldChar w:fldCharType="separate"/>
+      </w:r>
+      <w:r>
+        <w:rPr>
+          <w:noProof/>
+        </w:rPr>
+        <w:t>1</w:t>
+      </w:r>
+      <w:r>
+        <w:rPr>
+          <w:noProof/>
+        </w:rPr>
+        <w:fldChar w:fldCharType="end"/>
+      </w:r>
+    </w:p>
+    <w:p>
+      <w:pPr>
+        <w:pStyle w:val="TOC4"/>
+        <w:tabs>
+          <w:tab w:val="right" w:leader="dot" w:pos="9622"/>
+        </w:tabs>
+        <w:rPr>
+          <w:rFonts w:eastAsiaTheme="minorEastAsia"/>
+          <w:noProof/>
+        </w:rPr>
+      </w:pPr>
+      <w:r>
+        <w:rPr>
+          <w:noProof/>
+        </w:rPr>
+        <w:t>Heading 4</w:t>
+      </w:r>
+      <w:r>
+        <w:rPr>
+          <w:noProof/>
+        </w:rPr>
+        <w:tab/>
+      </w:r>
+      <w:r>
+        <w:rPr>
+          <w:noProof/>
+        </w:rPr>
+        <w:fldChar w:fldCharType="begin"/>
+      </w:r>
+      <w:r>
+        <w:rPr>
+          <w:noProof/>
+        </w:rPr>
+        <w:instrText xml:space="preserve"> PAGEREF _Toc483664439 \h </w:instrText>
+      </w:r>
+      <w:r>
+        <w:rPr>
+          <w:noProof/>
+        </w:rPr>
+      </w:r>
+      <w:r>
+        <w:rPr>
+          <w:noProof/>
+        </w:rPr>
+        <w:fldChar w:fldCharType="separate"/>
+      </w:r>
+      <w:r>
+        <w:rPr>
+          <w:noProof/>
+        </w:rPr>
+        <w:t>1</w:t>
+      </w:r>
+      <w:r>
+        <w:rPr>
+          <w:noProof/>
+        </w:rPr>
+        <w:fldChar w:fldCharType="end"/>
+      </w:r>
+    </w:p>
+    <w:p>
+      <w:pPr>
+        <w:pStyle w:val="TOC5"/>
+        <w:tabs>
+          <w:tab w:val="right" w:leader="dot" w:pos="9622"/>
+        </w:tabs>
+        <w:rPr>
+          <w:rFonts w:eastAsiaTheme="minorEastAsia"/>
+          <w:noProof/>
+        </w:rPr>
+      </w:pPr>
+      <w:r>
+        <w:rPr>
+          <w:noProof/>
+        </w:rPr>
+        <w:t>Heading 5</w:t>
+      </w:r>
+      <w:r>
+        <w:rPr>
+          <w:noProof/>
+        </w:rPr>
+        <w:tab/>
+      </w:r>
+      <w:r>
+        <w:rPr>
+          <w:noProof/>
+        </w:rPr>
+        <w:fldChar w:fldCharType="begin"/>
+      </w:r>
+      <w:r>
+        <w:rPr>
+          <w:noProof/>
+        </w:rPr>
+        <w:instrText xml:space="preserve"> PAGEREF _Toc483664440 \h </w:instrText>
+      </w:r>
+      <w:r>
+        <w:rPr>
+          <w:noProof/>
+        </w:rPr>
+      </w:r>
+      <w:r>
+        <w:rPr>
+          <w:noProof/>
+        </w:rPr>
+        <w:fldChar w:fldCharType="separate"/>
+      </w:r>
+      <w:r>
+        <w:rPr>
+          <w:noProof/>
+        </w:rPr>
+        <w:t>1</w:t>
+      </w:r>
+      <w:r>
+        <w:rPr>
+          <w:noProof/>
+        </w:rPr>
+        <w:fldChar w:fldCharType="end"/>
+      </w:r>
+    </w:p>
+    <w:p>
+      <w:pPr>
+        <w:pStyle w:val="TOC6"/>
+        <w:tabs>
+          <w:tab w:val="right" w:leader="dot" w:pos="9622"/>
+        </w:tabs>
+        <w:rPr>
+          <w:rFonts w:eastAsiaTheme="minorEastAsia"/>
+          <w:noProof/>
+        </w:rPr>
+      </w:pPr>
+      <w:r>
+        <w:rPr>
+          <w:noProof/>
+        </w:rPr>
+        <w:t>Heading 6</w:t>
+      </w:r>
+      <w:bookmarkStart w:id="1" w:name="_GoBack"/>
+      <w:bookmarkEnd w:id="1"/>
+      <w:r>
+        <w:rPr>
+          <w:noProof/>
+        </w:rPr>
+        <w:tab/>
+      </w:r>
+      <w:r>
+        <w:rPr>
+          <w:noProof/>
+        </w:rPr>
+        <w:fldChar w:fldCharType="begin"/>
+      </w:r>
+      <w:r>
+        <w:rPr>
+          <w:noProof/>
+        </w:rPr>
+        <w:instrText xml:space="preserve"> PAGEREF _Toc483664441 \h </w:instrText>
+      </w:r>
+      <w:r>
+        <w:rPr>
+          <w:noProof/>
+        </w:rPr>
+      </w:r>
+      <w:r>
+        <w:rPr>
+          <w:noProof/>
+        </w:rPr>
+        <w:fldChar w:fldCharType="separate"/>
+      </w:r>
+      <w:r>
+        <w:rPr>
+          <w:noProof/>
+        </w:rPr>
+        <w:t>1</w:t>
+      </w:r>
+      <w:r>
+        <w:rPr>
+          <w:noProof/>
+        </w:rPr>
+        <w:fldChar w:fldCharType="end"/>
+      </w:r>
+    </w:p>
+    <w:p>
+      <w:pPr>
+        <w:pStyle w:val="TOC7"/>
+        <w:tabs>
+          <w:tab w:val="right" w:leader="dot" w:pos="9622"/>
+        </w:tabs>
+        <w:rPr>
+          <w:rFonts w:eastAsiaTheme="minorEastAsia"/>
+          <w:noProof/>
+        </w:rPr>
+      </w:pPr>
+      <w:r>
+        <w:rPr>
+          <w:noProof/>
+        </w:rPr>
+        <w:t>Heading 7</w:t>
+      </w:r>
+      <w:r>
+        <w:rPr>
+          <w:noProof/>
+        </w:rPr>
+        <w:tab/>
+      </w:r>
+      <w:r>
+        <w:rPr>
+          <w:noProof/>
+        </w:rPr>
+        <w:fldChar w:fldCharType="begin"/>
+      </w:r>
+      <w:r>
+        <w:rPr>
+          <w:noProof/>
+        </w:rPr>
+        <w:instrText xml:space="preserve"> PAGEREF _Toc483664442 \h </w:instrText>
+      </w:r>
+      <w:r>
+        <w:rPr>
+          <w:noProof/>
+        </w:rPr>
+      </w:r>
+      <w:r>
+        <w:rPr>
+          <w:noProof/>
+        </w:rPr>
+        <w:fldChar w:fldCharType="separate"/>
+      </w:r>
+      <w:r>
+        <w:rPr>
+          <w:noProof/>
+        </w:rPr>
+        <w:t>1</w:t>
+      </w:r>
+      <w:r>
+        <w:rPr>
+          <w:noProof/>
+        </w:rPr>
+        <w:fldChar w:fldCharType="end"/>
+      </w:r>
+    </w:p>
+    <w:p>
+      <w:pPr>
+        <w:pStyle w:val="TOC8"/>
+        <w:tabs>
+          <w:tab w:val="right" w:leader="dot" w:pos="9622"/>
+        </w:tabs>
+        <w:rPr>
+          <w:rFonts w:eastAsiaTheme="minorEastAsia"/>
+          <w:noProof/>
+        </w:rPr>
+      </w:pPr>
+      <w:r>
+        <w:rPr>
+          <w:noProof/>
+        </w:rPr>
+        <w:t>Heading 8</w:t>
+      </w:r>
+      <w:r>
+        <w:rPr>
+          <w:noProof/>
+        </w:rPr>
+        <w:tab/>
+      </w:r>
+      <w:r>
+        <w:rPr>
+          <w:noProof/>
+        </w:rPr>
+        <w:fldChar w:fldCharType="begin"/>
+      </w:r>
+      <w:r>
+        <w:rPr>
+          <w:noProof/>
+        </w:rPr>
+        <w:instrText xml:space="preserve"> PAGEREF _Toc483664443 \h </w:instrText>
+      </w:r>
+      <w:r>
+        <w:rPr>
+          <w:noProof/>
+        </w:rPr>
+      </w:r>
+      <w:r>
+        <w:rPr>
+          <w:noProof/>
+        </w:rPr>
+        <w:fldChar w:fldCharType="separate"/>
+      </w:r>
+      <w:r>
+        <w:rPr>
+          <w:noProof/>
+        </w:rPr>
+        <w:t>1</w:t>
+      </w:r>
+      <w:r>
+        <w:rPr>
+          <w:noProof/>
+        </w:rPr>
+        <w:fldChar w:fldCharType="end"/>
+      </w:r>
+    </w:p>
+    <w:p>
+      <w:pPr>
         <w:pStyle w:val="Heading1"/>
       </w:pPr>
       <w:r>
+        <w:fldChar w:fldCharType="end"/>
+      </w:r>
+      <w:bookmarkStart w:id="2" w:name="_Toc483664436"/>
+      <w:r>
         <w:t>Heading 1</w:t>
       </w:r>
+      <w:bookmarkEnd w:id="2"/>
     </w:p>
     <w:p>
       <w:pPr>
         <w:pStyle w:val="Heading2"/>
       </w:pPr>
+      <w:bookmarkStart w:id="3" w:name="_Toc483664437"/>
       <w:r>
         <w:t>Heading 2</w:t>
       </w:r>
+      <w:bookmarkEnd w:id="3"/>
     </w:p>
     <w:p>
       <w:pPr>
         <w:pStyle w:val="Heading3"/>
       </w:pPr>
+      <w:bookmarkStart w:id="4" w:name="_Toc483664438"/>
       <w:r>
         <w:t>Heading 3</w:t>
       </w:r>
+      <w:bookmarkEnd w:id="4"/>
     </w:p>
     <w:p>
       <w:pPr>
         <w:pStyle w:val="Heading4"/>
       </w:pPr>
+      <w:bookmarkStart w:id="5" w:name="_Toc483664439"/>
       <w:r>
         <w:t>Heading 4</w:t>
       </w:r>
+      <w:bookmarkEnd w:id="5"/>
     </w:p>
     <w:p>
       <w:pPr>
         <w:pStyle w:val="Heading5"/>
       </w:pPr>
+      <w:bookmarkStart w:id="6" w:name="_Toc483664440"/>
       <w:r>
         <w:t>Heading 5</w:t>
       </w:r>
+      <w:bookmarkEnd w:id="6"/>
     </w:p>
     <w:p>
       <w:pPr>
         <w:pStyle w:val="Heading6"/>
       </w:pPr>
+      <w:bookmarkStart w:id="7" w:name="_Toc483664441"/>
       <w:r>
         <w:t>Heading 6</w:t>
       </w:r>
+      <w:bookmarkEnd w:id="7"/>
     </w:p>
     <w:p>
       <w:pPr>
         <w:pStyle w:val="Heading7"/>
       </w:pPr>
+      <w:bookmarkStart w:id="8" w:name="_Toc483664442"/>
       <w:r>
         <w:t>Heading 7</w:t>
       </w:r>
+      <w:bookmarkEnd w:id="8"/>
     </w:p>
     <w:p>
       <w:pPr>
         <w:pStyle w:val="Heading8"/>
       </w:pPr>
+      <w:bookmarkStart w:id="9" w:name="_Toc483664443"/>
       <w:r>
         <w:t>Heading 8</w:t>
       </w:r>
+      <w:bookmarkEnd w:id="9"/>
     </w:p>
     <w:p>
       <w:pPr>
@@ -130,8 +706,6 @@
       <w:pPr>
         <w:pStyle w:val="ListBullet2"/>
       </w:pPr>
-      <w:bookmarkStart w:id="0" w:name="_GoBack"/>
-      <w:bookmarkEnd w:id="0"/>
       <w:r>
         <w:t>List Bullet 2</w:t>
       </w:r>
@@ -242,10 +816,7 @@
         <w:pStyle w:val="ListNumber5"/>
       </w:pPr>
       <w:r>
-        <w:t xml:space="preserve">List Number </w:t>
-      </w:r>
-      <w:r>
-        <w:t>5</w:t>
+        <w:t>List Number 5</w:t>
       </w:r>
     </w:p>
     <w:p>
@@ -518,21 +1089,11 @@
     <w:pPr>
       <w:pStyle w:val="Header"/>
     </w:pPr>
-    <w:r>
-      <w:fldChar w:fldCharType="begin"/>
-    </w:r>
-    <w:r>
-      <w:instrText xml:space="preserve"> TITLE  \* MERGEFORMAT </w:instrText>
-    </w:r>
-    <w:r>
-      <w:fldChar w:fldCharType="separate"/>
-    </w:r>
-    <w:r>
-      <w:t>Template Title</w:t>
-    </w:r>
-    <w:r>
-      <w:fldChar w:fldCharType="end"/>
-    </w:r>
+    <w:fldSimple w:instr=" TITLE  \* MERGEFORMAT ">
+      <w:r>
+        <w:t>Template Title</w:t>
+      </w:r>
+    </w:fldSimple>
   </w:p>
 </w:hdr>
 </file>
@@ -542,7 +1103,7 @@
   <w:abstractNum w:abstractNumId="0">
     <w:nsid w:val="FFFFFF1D"/>
     <w:multiLevelType w:val="multilevel"/>
-    <w:tmpl w:val="8D58F0A2"/>
+    <w:tmpl w:val="5A26EA5A"/>
     <w:lvl w:ilvl="0">
       <w:start w:val="1"/>
       <w:numFmt w:val="bullet"/>
@@ -2780,6 +3341,123 @@
       <w:contextualSpacing/>
     </w:pPr>
   </w:style>
+  <w:style w:type="paragraph" w:styleId="TOC1">
+    <w:name w:val="toc 1"/>
+    <w:basedOn w:val="Normal"/>
+    <w:next w:val="Normal"/>
+    <w:autoRedefine/>
+    <w:uiPriority w:val="39"/>
+    <w:unhideWhenUsed/>
+    <w:rsid w:val="00A37E8E"/>
+  </w:style>
+  <w:style w:type="paragraph" w:styleId="TOC2">
+    <w:name w:val="toc 2"/>
+    <w:basedOn w:val="Normal"/>
+    <w:next w:val="Normal"/>
+    <w:autoRedefine/>
+    <w:uiPriority w:val="39"/>
+    <w:unhideWhenUsed/>
+    <w:rsid w:val="00A37E8E"/>
+    <w:pPr>
+      <w:ind w:left="240"/>
+    </w:pPr>
+  </w:style>
+  <w:style w:type="paragraph" w:styleId="TOC3">
+    <w:name w:val="toc 3"/>
+    <w:basedOn w:val="Normal"/>
+    <w:next w:val="Normal"/>
+    <w:autoRedefine/>
+    <w:uiPriority w:val="39"/>
+    <w:unhideWhenUsed/>
+    <w:rsid w:val="00A37E8E"/>
+    <w:pPr>
+      <w:ind w:left="480"/>
+    </w:pPr>
+  </w:style>
+  <w:style w:type="paragraph" w:styleId="TOC4">
+    <w:name w:val="toc 4"/>
+    <w:basedOn w:val="Normal"/>
+    <w:next w:val="Normal"/>
+    <w:autoRedefine/>
+    <w:uiPriority w:val="39"/>
+    <w:unhideWhenUsed/>
+    <w:rsid w:val="00A37E8E"/>
+    <w:pPr>
+      <w:ind w:left="720"/>
+    </w:pPr>
+  </w:style>
+  <w:style w:type="paragraph" w:styleId="TOC5">
+    <w:name w:val="toc 5"/>
+    <w:basedOn w:val="Normal"/>
+    <w:next w:val="Normal"/>
+    <w:autoRedefine/>
+    <w:uiPriority w:val="39"/>
+    <w:unhideWhenUsed/>
+    <w:rsid w:val="00A37E8E"/>
+    <w:pPr>
+      <w:ind w:left="960"/>
+    </w:pPr>
+  </w:style>
+  <w:style w:type="paragraph" w:styleId="TOC6">
+    <w:name w:val="toc 6"/>
+    <w:basedOn w:val="Normal"/>
+    <w:next w:val="Normal"/>
+    <w:autoRedefine/>
+    <w:uiPriority w:val="39"/>
+    <w:unhideWhenUsed/>
+    <w:rsid w:val="00A37E8E"/>
+    <w:pPr>
+      <w:ind w:left="1200"/>
+    </w:pPr>
+  </w:style>
+  <w:style w:type="paragraph" w:styleId="TOC7">
+    <w:name w:val="toc 7"/>
+    <w:basedOn w:val="Normal"/>
+    <w:next w:val="Normal"/>
+    <w:autoRedefine/>
+    <w:uiPriority w:val="39"/>
+    <w:unhideWhenUsed/>
+    <w:rsid w:val="00A37E8E"/>
+    <w:pPr>
+      <w:ind w:left="1440"/>
+    </w:pPr>
+  </w:style>
+  <w:style w:type="paragraph" w:styleId="TOC8">
+    <w:name w:val="toc 8"/>
+    <w:basedOn w:val="Normal"/>
+    <w:next w:val="Normal"/>
+    <w:autoRedefine/>
+    <w:uiPriority w:val="39"/>
+    <w:unhideWhenUsed/>
+    <w:rsid w:val="00A37E8E"/>
+    <w:pPr>
+      <w:ind w:left="1680"/>
+    </w:pPr>
+  </w:style>
+  <w:style w:type="paragraph" w:styleId="TOC9">
+    <w:name w:val="toc 9"/>
+    <w:basedOn w:val="Normal"/>
+    <w:next w:val="Normal"/>
+    <w:autoRedefine/>
+    <w:uiPriority w:val="39"/>
+    <w:unhideWhenUsed/>
+    <w:rsid w:val="00A37E8E"/>
+    <w:pPr>
+      <w:ind w:left="1920"/>
+    </w:pPr>
+  </w:style>
+  <w:style w:type="paragraph" w:styleId="TOCHeading">
+    <w:name w:val="TOC Heading"/>
+    <w:basedOn w:val="Heading1"/>
+    <w:next w:val="Normal"/>
+    <w:uiPriority w:val="39"/>
+    <w:unhideWhenUsed/>
+    <w:qFormat/>
+    <w:rsid w:val="00987704"/>
+    <w:pPr>
+      <w:outlineLvl w:val="9"/>
+    </w:pPr>
+  </w:style>
 </w:styles>
 </file>
 
@@ -3049,7 +3727,7 @@
 </file>
 
 <file path=customXml/itemProps1.xml><?xml version="1.0" encoding="utf-8"?>
-<ds:datastoreItem xmlns:ds="http://schemas.openxmlformats.org/officeDocument/2006/customXml" ds:itemID="{A4200C2F-DD0E-9A41-A965-17D2E75F3DAE}">
+<ds:datastoreItem xmlns:ds="http://schemas.openxmlformats.org/officeDocument/2006/customXml" ds:itemID="{68EB51E7-E263-7447-A885-320D39AAAC4B}">
   <ds:schemaRefs>
     <ds:schemaRef ds:uri="http://schemas.openxmlformats.org/officeDocument/2006/bibliography"/>
   </ds:schemaRefs>

</xml_diff>

<commit_message>
Enable MML processing and fix test
</commit_message>
<xml_diff>
--- a/resources/Normal.docx
+++ b/resources/Normal.docx
@@ -435,8 +435,6 @@
         </w:rPr>
         <w:t>Heading 6</w:t>
       </w:r>
-      <w:bookmarkStart w:id="1" w:name="_GoBack"/>
-      <w:bookmarkEnd w:id="1"/>
       <w:r>
         <w:rPr>
           <w:noProof/>
@@ -604,81 +602,81 @@
       <w:r>
         <w:fldChar w:fldCharType="end"/>
       </w:r>
-      <w:bookmarkStart w:id="2" w:name="_Toc483664436"/>
+      <w:bookmarkStart w:id="1" w:name="_Toc483664436"/>
       <w:r>
         <w:t>Heading 1</w:t>
       </w:r>
+      <w:bookmarkEnd w:id="1"/>
+    </w:p>
+    <w:p>
+      <w:pPr>
+        <w:pStyle w:val="Heading2"/>
+      </w:pPr>
+      <w:bookmarkStart w:id="2" w:name="_Toc483664437"/>
+      <w:r>
+        <w:t>Heading 2</w:t>
+      </w:r>
       <w:bookmarkEnd w:id="2"/>
     </w:p>
     <w:p>
       <w:pPr>
-        <w:pStyle w:val="Heading2"/>
-      </w:pPr>
-      <w:bookmarkStart w:id="3" w:name="_Toc483664437"/>
-      <w:r>
-        <w:t>Heading 2</w:t>
+        <w:pStyle w:val="Heading3"/>
+      </w:pPr>
+      <w:bookmarkStart w:id="3" w:name="_Toc483664438"/>
+      <w:r>
+        <w:t>Heading 3</w:t>
       </w:r>
       <w:bookmarkEnd w:id="3"/>
     </w:p>
     <w:p>
       <w:pPr>
-        <w:pStyle w:val="Heading3"/>
-      </w:pPr>
-      <w:bookmarkStart w:id="4" w:name="_Toc483664438"/>
-      <w:r>
-        <w:t>Heading 3</w:t>
+        <w:pStyle w:val="Heading4"/>
+      </w:pPr>
+      <w:bookmarkStart w:id="4" w:name="_Toc483664439"/>
+      <w:r>
+        <w:t>Heading 4</w:t>
       </w:r>
       <w:bookmarkEnd w:id="4"/>
     </w:p>
     <w:p>
       <w:pPr>
-        <w:pStyle w:val="Heading4"/>
-      </w:pPr>
-      <w:bookmarkStart w:id="5" w:name="_Toc483664439"/>
-      <w:r>
-        <w:t>Heading 4</w:t>
+        <w:pStyle w:val="Heading5"/>
+      </w:pPr>
+      <w:bookmarkStart w:id="5" w:name="_Toc483664440"/>
+      <w:r>
+        <w:t>Heading 5</w:t>
       </w:r>
       <w:bookmarkEnd w:id="5"/>
     </w:p>
     <w:p>
       <w:pPr>
-        <w:pStyle w:val="Heading5"/>
-      </w:pPr>
-      <w:bookmarkStart w:id="6" w:name="_Toc483664440"/>
-      <w:r>
-        <w:t>Heading 5</w:t>
+        <w:pStyle w:val="Heading6"/>
+      </w:pPr>
+      <w:bookmarkStart w:id="6" w:name="_Toc483664441"/>
+      <w:r>
+        <w:t>Heading 6</w:t>
       </w:r>
       <w:bookmarkEnd w:id="6"/>
     </w:p>
     <w:p>
       <w:pPr>
-        <w:pStyle w:val="Heading6"/>
-      </w:pPr>
-      <w:bookmarkStart w:id="7" w:name="_Toc483664441"/>
-      <w:r>
-        <w:t>Heading 6</w:t>
+        <w:pStyle w:val="Heading7"/>
+      </w:pPr>
+      <w:bookmarkStart w:id="7" w:name="_Toc483664442"/>
+      <w:r>
+        <w:t>Heading 7</w:t>
       </w:r>
       <w:bookmarkEnd w:id="7"/>
     </w:p>
     <w:p>
       <w:pPr>
-        <w:pStyle w:val="Heading7"/>
-      </w:pPr>
-      <w:bookmarkStart w:id="8" w:name="_Toc483664442"/>
-      <w:r>
-        <w:t>Heading 7</w:t>
+        <w:pStyle w:val="Heading8"/>
+      </w:pPr>
+      <w:bookmarkStart w:id="8" w:name="_Toc483664443"/>
+      <w:r>
+        <w:t>Heading 8</w:t>
       </w:r>
       <w:bookmarkEnd w:id="8"/>
-    </w:p>
-    <w:p>
-      <w:pPr>
-        <w:pStyle w:val="Heading8"/>
-      </w:pPr>
-      <w:bookmarkStart w:id="9" w:name="_Toc483664443"/>
-      <w:r>
-        <w:t>Heading 8</w:t>
-      </w:r>
-      <w:bookmarkEnd w:id="9"/>
     </w:p>
     <w:p>
       <w:pPr>
@@ -879,7 +877,27 @@
         </w:tc>
       </w:tr>
     </w:tbl>
-    <w:p/>
+    <w:p>
+      <w:pPr>
+        <w:pStyle w:val="HTMLPreformatted"/>
+      </w:pPr>
+    </w:p>
+    <w:p>
+      <w:pPr>
+        <w:pStyle w:val="HTMLPreformatted"/>
+        <w:rPr>
+          <w:rStyle w:val="HTMLCode"/>
+        </w:rPr>
+      </w:pPr>
+      <w:r>
+        <w:rPr>
+          <w:rStyle w:val="HTMLCode"/>
+        </w:rPr>
+        <w:t>&lt;codeblock&gt;</w:t>
+      </w:r>
+      <w:bookmarkStart w:id="9" w:name="_GoBack"/>
+      <w:bookmarkEnd w:id="9"/>
+    </w:p>
     <w:p>
       <w:pPr>
         <w:pStyle w:val="BodyText"/>
@@ -1089,11 +1107,21 @@
     <w:pPr>
       <w:pStyle w:val="Header"/>
     </w:pPr>
-    <w:fldSimple w:instr=" TITLE  \* MERGEFORMAT ">
-      <w:r>
-        <w:t>Template Title</w:t>
-      </w:r>
-    </w:fldSimple>
+    <w:r>
+      <w:fldChar w:fldCharType="begin"/>
+    </w:r>
+    <w:r>
+      <w:instrText xml:space="preserve"> TITLE  \* MERGEFORMAT </w:instrText>
+    </w:r>
+    <w:r>
+      <w:fldChar w:fldCharType="separate"/>
+    </w:r>
+    <w:r>
+      <w:t>Template Title</w:t>
+    </w:r>
+    <w:r>
+      <w:fldChar w:fldCharType="end"/>
+    </w:r>
   </w:p>
 </w:hdr>
 </file>
@@ -1103,7 +1131,7 @@
   <w:abstractNum w:abstractNumId="0">
     <w:nsid w:val="FFFFFF1D"/>
     <w:multiLevelType w:val="multilevel"/>
-    <w:tmpl w:val="5A26EA5A"/>
+    <w:tmpl w:val="C8D88F3A"/>
     <w:lvl w:ilvl="0">
       <w:start w:val="1"/>
       <w:numFmt w:val="bullet"/>
@@ -3458,6 +3486,43 @@
       <w:outlineLvl w:val="9"/>
     </w:pPr>
   </w:style>
+  <w:style w:type="paragraph" w:styleId="HTMLPreformatted">
+    <w:name w:val="HTML Preformatted"/>
+    <w:basedOn w:val="Normal"/>
+    <w:link w:val="HTMLPreformattedChar"/>
+    <w:uiPriority w:val="99"/>
+    <w:unhideWhenUsed/>
+    <w:rsid w:val="00745AF8"/>
+    <w:rPr>
+      <w:rFonts w:ascii="Courier" w:hAnsi="Courier"/>
+      <w:sz w:val="20"/>
+      <w:szCs w:val="20"/>
+    </w:rPr>
+  </w:style>
+  <w:style w:type="character" w:customStyle="1" w:styleId="HTMLPreformattedChar">
+    <w:name w:val="HTML Preformatted Char"/>
+    <w:basedOn w:val="DefaultParagraphFont"/>
+    <w:link w:val="HTMLPreformatted"/>
+    <w:uiPriority w:val="99"/>
+    <w:rsid w:val="00745AF8"/>
+    <w:rPr>
+      <w:rFonts w:ascii="Courier" w:hAnsi="Courier"/>
+      <w:sz w:val="20"/>
+      <w:szCs w:val="20"/>
+    </w:rPr>
+  </w:style>
+  <w:style w:type="character" w:styleId="HTMLCode">
+    <w:name w:val="HTML Code"/>
+    <w:basedOn w:val="DefaultParagraphFont"/>
+    <w:uiPriority w:val="99"/>
+    <w:unhideWhenUsed/>
+    <w:rsid w:val="00745AF8"/>
+    <w:rPr>
+      <w:rFonts w:ascii="Courier" w:hAnsi="Courier"/>
+      <w:sz w:val="20"/>
+      <w:szCs w:val="20"/>
+    </w:rPr>
+  </w:style>
 </w:styles>
 </file>
 
@@ -3727,7 +3792,7 @@
 </file>
 
 <file path=customXml/itemProps1.xml><?xml version="1.0" encoding="utf-8"?>
-<ds:datastoreItem xmlns:ds="http://schemas.openxmlformats.org/officeDocument/2006/customXml" ds:itemID="{68EB51E7-E263-7447-A885-320D39AAAC4B}">
+<ds:datastoreItem xmlns:ds="http://schemas.openxmlformats.org/officeDocument/2006/customXml" ds:itemID="{6A7E2A8B-7C9C-3D41-A661-B9A3C93F8077}">
   <ds:schemaRefs>
     <ds:schemaRef ds:uri="http://schemas.openxmlformats.org/officeDocument/2006/bibliography"/>
   </ds:schemaRefs>

</xml_diff>

<commit_message>
Add Note to Styles
</commit_message>
<xml_diff>
--- a/resources/Normal.docx
+++ b/resources/Normal.docx
@@ -1,6 +1,6 @@
 
 <file path=word/document.xml><?xml version="1.0" encoding="utf-8"?>
-<w:document xmlns:wpc="http://schemas.microsoft.com/office/word/2010/wordprocessingCanvas" xmlns:mo="http://schemas.microsoft.com/office/mac/office/2008/main" xmlns:mc="http://schemas.openxmlformats.org/markup-compatibility/2006" xmlns:mv="urn:schemas-microsoft-com:mac:vml" xmlns:o="urn:schemas-microsoft-com:office:office" xmlns:r="http://schemas.openxmlformats.org/officeDocument/2006/relationships" xmlns:m="http://schemas.openxmlformats.org/officeDocument/2006/math" xmlns:v="urn:schemas-microsoft-com:vml" xmlns:wp14="http://schemas.microsoft.com/office/word/2010/wordprocessingDrawing" xmlns:wp="http://schemas.openxmlformats.org/drawingml/2006/wordprocessingDrawing" xmlns:w10="urn:schemas-microsoft-com:office:word" xmlns:w="http://schemas.openxmlformats.org/wordprocessingml/2006/main" xmlns:w14="http://schemas.microsoft.com/office/word/2010/wordml" xmlns:w15="http://schemas.microsoft.com/office/word/2012/wordml" xmlns:wpg="http://schemas.microsoft.com/office/word/2010/wordprocessingGroup" xmlns:wpi="http://schemas.microsoft.com/office/word/2010/wordprocessingInk" xmlns:wne="http://schemas.microsoft.com/office/word/2006/wordml" xmlns:wps="http://schemas.microsoft.com/office/word/2010/wordprocessingShape" mc:Ignorable="w14 w15 wp14">
+<w:document xmlns:wpc="http://schemas.microsoft.com/office/word/2010/wordprocessingCanvas" xmlns:cx="http://schemas.microsoft.com/office/drawing/2014/chartex" xmlns:cx1="http://schemas.microsoft.com/office/drawing/2015/9/8/chartex" xmlns:cx2="http://schemas.microsoft.com/office/drawing/2015/10/21/chartex" xmlns:cx3="http://schemas.microsoft.com/office/drawing/2016/5/9/chartex" xmlns:cx4="http://schemas.microsoft.com/office/drawing/2016/5/10/chartex" xmlns:cx5="http://schemas.microsoft.com/office/drawing/2016/5/11/chartex" xmlns:cx6="http://schemas.microsoft.com/office/drawing/2016/5/12/chartex" xmlns:cx7="http://schemas.microsoft.com/office/drawing/2016/5/13/chartex" xmlns:cx8="http://schemas.microsoft.com/office/drawing/2016/5/14/chartex" xmlns:mc="http://schemas.openxmlformats.org/markup-compatibility/2006" xmlns:aink="http://schemas.microsoft.com/office/drawing/2016/ink" xmlns:am3d="http://schemas.microsoft.com/office/drawing/2017/model3d" xmlns:o="urn:schemas-microsoft-com:office:office" xmlns:r="http://schemas.openxmlformats.org/officeDocument/2006/relationships" xmlns:m="http://schemas.openxmlformats.org/officeDocument/2006/math" xmlns:v="urn:schemas-microsoft-com:vml" xmlns:wp14="http://schemas.microsoft.com/office/word/2010/wordprocessingDrawing" xmlns:wp="http://schemas.openxmlformats.org/drawingml/2006/wordprocessingDrawing" xmlns:w10="urn:schemas-microsoft-com:office:word" xmlns:w="http://schemas.openxmlformats.org/wordprocessingml/2006/main" xmlns:w14="http://schemas.microsoft.com/office/word/2010/wordml" xmlns:w15="http://schemas.microsoft.com/office/word/2012/wordml" xmlns:w16cex="http://schemas.microsoft.com/office/word/2018/wordml/cex" xmlns:w16cid="http://schemas.microsoft.com/office/word/2016/wordml/cid" xmlns:w16="http://schemas.microsoft.com/office/word/2018/wordml" xmlns:w16sdtdh="http://schemas.microsoft.com/office/word/2020/wordml/sdtdatahash" xmlns:w16se="http://schemas.microsoft.com/office/word/2015/wordml/symex" xmlns:wpg="http://schemas.microsoft.com/office/word/2010/wordprocessingGroup" xmlns:wpi="http://schemas.microsoft.com/office/word/2010/wordprocessingInk" xmlns:wne="http://schemas.microsoft.com/office/word/2006/wordml" xmlns:wps="http://schemas.microsoft.com/office/word/2010/wordprocessingShape" mc:Ignorable="w14 w15 w16se w16cid w16 w16cex w16sdtdh wp14">
   <w:body>
     <w:p>
       <w:pPr>
@@ -681,14 +681,8 @@
     <w:p>
       <w:pPr>
         <w:pStyle w:val="BodyText"/>
-        <w:rPr>
-          <w:lang w:val="fi-FI"/>
-        </w:rPr>
-      </w:pPr>
-      <w:r>
-        <w:rPr>
-          <w:lang w:val="fi-FI"/>
-        </w:rPr>
+      </w:pPr>
+      <w:r>
         <w:t>Body text</w:t>
       </w:r>
     </w:p>
@@ -893,10 +887,22 @@
         <w:rPr>
           <w:rStyle w:val="HTMLCode"/>
         </w:rPr>
-        <w:t>&lt;codeblock&gt;</w:t>
-      </w:r>
-      <w:bookmarkStart w:id="9" w:name="_GoBack"/>
-      <w:bookmarkEnd w:id="9"/>
+        <w:t>&lt;</w:t>
+      </w:r>
+      <w:proofErr w:type="spellStart"/>
+      <w:r>
+        <w:rPr>
+          <w:rStyle w:val="HTMLCode"/>
+        </w:rPr>
+        <w:t>codeblock</w:t>
+      </w:r>
+      <w:proofErr w:type="spellEnd"/>
+      <w:r>
+        <w:rPr>
+          <w:rStyle w:val="HTMLCode"/>
+        </w:rPr>
+        <w:t>&gt;</w:t>
+      </w:r>
     </w:p>
     <w:p>
       <w:pPr>
@@ -920,7 +926,7 @@
 </file>
 
 <file path=word/endnotes.xml><?xml version="1.0" encoding="utf-8"?>
-<w:endnotes xmlns:wpc="http://schemas.microsoft.com/office/word/2010/wordprocessingCanvas" xmlns:mo="http://schemas.microsoft.com/office/mac/office/2008/main" xmlns:mc="http://schemas.openxmlformats.org/markup-compatibility/2006" xmlns:mv="urn:schemas-microsoft-com:mac:vml" xmlns:o="urn:schemas-microsoft-com:office:office" xmlns:r="http://schemas.openxmlformats.org/officeDocument/2006/relationships" xmlns:m="http://schemas.openxmlformats.org/officeDocument/2006/math" xmlns:v="urn:schemas-microsoft-com:vml" xmlns:wp14="http://schemas.microsoft.com/office/word/2010/wordprocessingDrawing" xmlns:wp="http://schemas.openxmlformats.org/drawingml/2006/wordprocessingDrawing" xmlns:w10="urn:schemas-microsoft-com:office:word" xmlns:w="http://schemas.openxmlformats.org/wordprocessingml/2006/main" xmlns:w14="http://schemas.microsoft.com/office/word/2010/wordml" xmlns:w15="http://schemas.microsoft.com/office/word/2012/wordml" xmlns:wpg="http://schemas.microsoft.com/office/word/2010/wordprocessingGroup" xmlns:wpi="http://schemas.microsoft.com/office/word/2010/wordprocessingInk" xmlns:wne="http://schemas.microsoft.com/office/word/2006/wordml" xmlns:wps="http://schemas.microsoft.com/office/word/2010/wordprocessingShape" mc:Ignorable="w14 w15 wp14">
+<w:endnotes xmlns:wpc="http://schemas.microsoft.com/office/word/2010/wordprocessingCanvas" xmlns:cx="http://schemas.microsoft.com/office/drawing/2014/chartex" xmlns:cx1="http://schemas.microsoft.com/office/drawing/2015/9/8/chartex" xmlns:cx2="http://schemas.microsoft.com/office/drawing/2015/10/21/chartex" xmlns:cx3="http://schemas.microsoft.com/office/drawing/2016/5/9/chartex" xmlns:cx4="http://schemas.microsoft.com/office/drawing/2016/5/10/chartex" xmlns:cx5="http://schemas.microsoft.com/office/drawing/2016/5/11/chartex" xmlns:cx6="http://schemas.microsoft.com/office/drawing/2016/5/12/chartex" xmlns:cx7="http://schemas.microsoft.com/office/drawing/2016/5/13/chartex" xmlns:cx8="http://schemas.microsoft.com/office/drawing/2016/5/14/chartex" xmlns:mc="http://schemas.openxmlformats.org/markup-compatibility/2006" xmlns:aink="http://schemas.microsoft.com/office/drawing/2016/ink" xmlns:am3d="http://schemas.microsoft.com/office/drawing/2017/model3d" xmlns:o="urn:schemas-microsoft-com:office:office" xmlns:r="http://schemas.openxmlformats.org/officeDocument/2006/relationships" xmlns:m="http://schemas.openxmlformats.org/officeDocument/2006/math" xmlns:v="urn:schemas-microsoft-com:vml" xmlns:wp14="http://schemas.microsoft.com/office/word/2010/wordprocessingDrawing" xmlns:wp="http://schemas.openxmlformats.org/drawingml/2006/wordprocessingDrawing" xmlns:w10="urn:schemas-microsoft-com:office:word" xmlns:w="http://schemas.openxmlformats.org/wordprocessingml/2006/main" xmlns:w14="http://schemas.microsoft.com/office/word/2010/wordml" xmlns:w15="http://schemas.microsoft.com/office/word/2012/wordml" xmlns:w16cex="http://schemas.microsoft.com/office/word/2018/wordml/cex" xmlns:w16cid="http://schemas.microsoft.com/office/word/2016/wordml/cid" xmlns:w16="http://schemas.microsoft.com/office/word/2018/wordml" xmlns:w16sdtdh="http://schemas.microsoft.com/office/word/2020/wordml/sdtdatahash" xmlns:w16se="http://schemas.microsoft.com/office/word/2015/wordml/symex" xmlns:wpg="http://schemas.microsoft.com/office/word/2010/wordprocessingGroup" xmlns:wpi="http://schemas.microsoft.com/office/word/2010/wordprocessingInk" xmlns:wne="http://schemas.microsoft.com/office/word/2006/wordml" xmlns:wps="http://schemas.microsoft.com/office/word/2010/wordprocessingShape" mc:Ignorable="w14 w15 w16se w16cid w16 w16cex w16sdtdh wp14">
   <w:endnote w:type="separator" w:id="-1">
     <w:p>
       <w:r>
@@ -939,7 +945,7 @@
 </file>
 
 <file path=word/footer1.xml><?xml version="1.0" encoding="utf-8"?>
-<w:ftr xmlns:wpc="http://schemas.microsoft.com/office/word/2010/wordprocessingCanvas" xmlns:mo="http://schemas.microsoft.com/office/mac/office/2008/main" xmlns:mc="http://schemas.openxmlformats.org/markup-compatibility/2006" xmlns:mv="urn:schemas-microsoft-com:mac:vml" xmlns:o="urn:schemas-microsoft-com:office:office" xmlns:r="http://schemas.openxmlformats.org/officeDocument/2006/relationships" xmlns:m="http://schemas.openxmlformats.org/officeDocument/2006/math" xmlns:v="urn:schemas-microsoft-com:vml" xmlns:wp14="http://schemas.microsoft.com/office/word/2010/wordprocessingDrawing" xmlns:wp="http://schemas.openxmlformats.org/drawingml/2006/wordprocessingDrawing" xmlns:w10="urn:schemas-microsoft-com:office:word" xmlns:w="http://schemas.openxmlformats.org/wordprocessingml/2006/main" xmlns:w14="http://schemas.microsoft.com/office/word/2010/wordml" xmlns:w15="http://schemas.microsoft.com/office/word/2012/wordml" xmlns:wpg="http://schemas.microsoft.com/office/word/2010/wordprocessingGroup" xmlns:wpi="http://schemas.microsoft.com/office/word/2010/wordprocessingInk" xmlns:wne="http://schemas.microsoft.com/office/word/2006/wordml" xmlns:wps="http://schemas.microsoft.com/office/word/2010/wordprocessingShape" mc:Ignorable="w14 w15 wp14">
+<w:ftr xmlns:wpc="http://schemas.microsoft.com/office/word/2010/wordprocessingCanvas" xmlns:cx="http://schemas.microsoft.com/office/drawing/2014/chartex" xmlns:cx1="http://schemas.microsoft.com/office/drawing/2015/9/8/chartex" xmlns:cx2="http://schemas.microsoft.com/office/drawing/2015/10/21/chartex" xmlns:cx3="http://schemas.microsoft.com/office/drawing/2016/5/9/chartex" xmlns:cx4="http://schemas.microsoft.com/office/drawing/2016/5/10/chartex" xmlns:cx5="http://schemas.microsoft.com/office/drawing/2016/5/11/chartex" xmlns:cx6="http://schemas.microsoft.com/office/drawing/2016/5/12/chartex" xmlns:cx7="http://schemas.microsoft.com/office/drawing/2016/5/13/chartex" xmlns:cx8="http://schemas.microsoft.com/office/drawing/2016/5/14/chartex" xmlns:mc="http://schemas.openxmlformats.org/markup-compatibility/2006" xmlns:aink="http://schemas.microsoft.com/office/drawing/2016/ink" xmlns:am3d="http://schemas.microsoft.com/office/drawing/2017/model3d" xmlns:o="urn:schemas-microsoft-com:office:office" xmlns:r="http://schemas.openxmlformats.org/officeDocument/2006/relationships" xmlns:m="http://schemas.openxmlformats.org/officeDocument/2006/math" xmlns:v="urn:schemas-microsoft-com:vml" xmlns:wp14="http://schemas.microsoft.com/office/word/2010/wordprocessingDrawing" xmlns:wp="http://schemas.openxmlformats.org/drawingml/2006/wordprocessingDrawing" xmlns:w10="urn:schemas-microsoft-com:office:word" xmlns:w="http://schemas.openxmlformats.org/wordprocessingml/2006/main" xmlns:w14="http://schemas.microsoft.com/office/word/2010/wordml" xmlns:w15="http://schemas.microsoft.com/office/word/2012/wordml" xmlns:w16cex="http://schemas.microsoft.com/office/word/2018/wordml/cex" xmlns:w16cid="http://schemas.microsoft.com/office/word/2016/wordml/cid" xmlns:w16="http://schemas.microsoft.com/office/word/2018/wordml" xmlns:w16sdtdh="http://schemas.microsoft.com/office/word/2020/wordml/sdtdatahash" xmlns:w16se="http://schemas.microsoft.com/office/word/2015/wordml/symex" xmlns:wpg="http://schemas.microsoft.com/office/word/2010/wordprocessingGroup" xmlns:wpi="http://schemas.microsoft.com/office/word/2010/wordprocessingInk" xmlns:wne="http://schemas.microsoft.com/office/word/2006/wordml" xmlns:wps="http://schemas.microsoft.com/office/word/2010/wordprocessingShape" mc:Ignorable="w14 w15 w16se w16cid w16 w16cex w16sdtdh wp14">
   <w:p>
     <w:pPr>
       <w:pStyle w:val="Footer"/>
@@ -1004,7 +1010,7 @@
 </file>
 
 <file path=word/footer2.xml><?xml version="1.0" encoding="utf-8"?>
-<w:ftr xmlns:wpc="http://schemas.microsoft.com/office/word/2010/wordprocessingCanvas" xmlns:mo="http://schemas.microsoft.com/office/mac/office/2008/main" xmlns:mc="http://schemas.openxmlformats.org/markup-compatibility/2006" xmlns:mv="urn:schemas-microsoft-com:mac:vml" xmlns:o="urn:schemas-microsoft-com:office:office" xmlns:r="http://schemas.openxmlformats.org/officeDocument/2006/relationships" xmlns:m="http://schemas.openxmlformats.org/officeDocument/2006/math" xmlns:v="urn:schemas-microsoft-com:vml" xmlns:wp14="http://schemas.microsoft.com/office/word/2010/wordprocessingDrawing" xmlns:wp="http://schemas.openxmlformats.org/drawingml/2006/wordprocessingDrawing" xmlns:w10="urn:schemas-microsoft-com:office:word" xmlns:w="http://schemas.openxmlformats.org/wordprocessingml/2006/main" xmlns:w14="http://schemas.microsoft.com/office/word/2010/wordml" xmlns:w15="http://schemas.microsoft.com/office/word/2012/wordml" xmlns:wpg="http://schemas.microsoft.com/office/word/2010/wordprocessingGroup" xmlns:wpi="http://schemas.microsoft.com/office/word/2010/wordprocessingInk" xmlns:wne="http://schemas.microsoft.com/office/word/2006/wordml" xmlns:wps="http://schemas.microsoft.com/office/word/2010/wordprocessingShape" mc:Ignorable="w14 w15 wp14">
+<w:ftr xmlns:wpc="http://schemas.microsoft.com/office/word/2010/wordprocessingCanvas" xmlns:cx="http://schemas.microsoft.com/office/drawing/2014/chartex" xmlns:cx1="http://schemas.microsoft.com/office/drawing/2015/9/8/chartex" xmlns:cx2="http://schemas.microsoft.com/office/drawing/2015/10/21/chartex" xmlns:cx3="http://schemas.microsoft.com/office/drawing/2016/5/9/chartex" xmlns:cx4="http://schemas.microsoft.com/office/drawing/2016/5/10/chartex" xmlns:cx5="http://schemas.microsoft.com/office/drawing/2016/5/11/chartex" xmlns:cx6="http://schemas.microsoft.com/office/drawing/2016/5/12/chartex" xmlns:cx7="http://schemas.microsoft.com/office/drawing/2016/5/13/chartex" xmlns:cx8="http://schemas.microsoft.com/office/drawing/2016/5/14/chartex" xmlns:mc="http://schemas.openxmlformats.org/markup-compatibility/2006" xmlns:aink="http://schemas.microsoft.com/office/drawing/2016/ink" xmlns:am3d="http://schemas.microsoft.com/office/drawing/2017/model3d" xmlns:o="urn:schemas-microsoft-com:office:office" xmlns:r="http://schemas.openxmlformats.org/officeDocument/2006/relationships" xmlns:m="http://schemas.openxmlformats.org/officeDocument/2006/math" xmlns:v="urn:schemas-microsoft-com:vml" xmlns:wp14="http://schemas.microsoft.com/office/word/2010/wordprocessingDrawing" xmlns:wp="http://schemas.openxmlformats.org/drawingml/2006/wordprocessingDrawing" xmlns:w10="urn:schemas-microsoft-com:office:word" xmlns:w="http://schemas.openxmlformats.org/wordprocessingml/2006/main" xmlns:w14="http://schemas.microsoft.com/office/word/2010/wordml" xmlns:w15="http://schemas.microsoft.com/office/word/2012/wordml" xmlns:w16cex="http://schemas.microsoft.com/office/word/2018/wordml/cex" xmlns:w16cid="http://schemas.microsoft.com/office/word/2016/wordml/cid" xmlns:w16="http://schemas.microsoft.com/office/word/2018/wordml" xmlns:w16sdtdh="http://schemas.microsoft.com/office/word/2020/wordml/sdtdatahash" xmlns:w16se="http://schemas.microsoft.com/office/word/2015/wordml/symex" xmlns:wpg="http://schemas.microsoft.com/office/word/2010/wordprocessingGroup" xmlns:wpi="http://schemas.microsoft.com/office/word/2010/wordprocessingInk" xmlns:wne="http://schemas.microsoft.com/office/word/2006/wordml" xmlns:wps="http://schemas.microsoft.com/office/word/2010/wordprocessingShape" mc:Ignorable="w14 w15 w16se w16cid w16 w16cex w16sdtdh wp14">
   <w:p>
     <w:pPr>
       <w:pStyle w:val="Footer"/>
@@ -1058,7 +1064,7 @@
 </file>
 
 <file path=word/footnotes.xml><?xml version="1.0" encoding="utf-8"?>
-<w:footnotes xmlns:wpc="http://schemas.microsoft.com/office/word/2010/wordprocessingCanvas" xmlns:mo="http://schemas.microsoft.com/office/mac/office/2008/main" xmlns:mc="http://schemas.openxmlformats.org/markup-compatibility/2006" xmlns:mv="urn:schemas-microsoft-com:mac:vml" xmlns:o="urn:schemas-microsoft-com:office:office" xmlns:r="http://schemas.openxmlformats.org/officeDocument/2006/relationships" xmlns:m="http://schemas.openxmlformats.org/officeDocument/2006/math" xmlns:v="urn:schemas-microsoft-com:vml" xmlns:wp14="http://schemas.microsoft.com/office/word/2010/wordprocessingDrawing" xmlns:wp="http://schemas.openxmlformats.org/drawingml/2006/wordprocessingDrawing" xmlns:w10="urn:schemas-microsoft-com:office:word" xmlns:w="http://schemas.openxmlformats.org/wordprocessingml/2006/main" xmlns:w14="http://schemas.microsoft.com/office/word/2010/wordml" xmlns:w15="http://schemas.microsoft.com/office/word/2012/wordml" xmlns:wpg="http://schemas.microsoft.com/office/word/2010/wordprocessingGroup" xmlns:wpi="http://schemas.microsoft.com/office/word/2010/wordprocessingInk" xmlns:wne="http://schemas.microsoft.com/office/word/2006/wordml" xmlns:wps="http://schemas.microsoft.com/office/word/2010/wordprocessingShape" mc:Ignorable="w14 w15 wp14">
+<w:footnotes xmlns:wpc="http://schemas.microsoft.com/office/word/2010/wordprocessingCanvas" xmlns:cx="http://schemas.microsoft.com/office/drawing/2014/chartex" xmlns:cx1="http://schemas.microsoft.com/office/drawing/2015/9/8/chartex" xmlns:cx2="http://schemas.microsoft.com/office/drawing/2015/10/21/chartex" xmlns:cx3="http://schemas.microsoft.com/office/drawing/2016/5/9/chartex" xmlns:cx4="http://schemas.microsoft.com/office/drawing/2016/5/10/chartex" xmlns:cx5="http://schemas.microsoft.com/office/drawing/2016/5/11/chartex" xmlns:cx6="http://schemas.microsoft.com/office/drawing/2016/5/12/chartex" xmlns:cx7="http://schemas.microsoft.com/office/drawing/2016/5/13/chartex" xmlns:cx8="http://schemas.microsoft.com/office/drawing/2016/5/14/chartex" xmlns:mc="http://schemas.openxmlformats.org/markup-compatibility/2006" xmlns:aink="http://schemas.microsoft.com/office/drawing/2016/ink" xmlns:am3d="http://schemas.microsoft.com/office/drawing/2017/model3d" xmlns:o="urn:schemas-microsoft-com:office:office" xmlns:r="http://schemas.openxmlformats.org/officeDocument/2006/relationships" xmlns:m="http://schemas.openxmlformats.org/officeDocument/2006/math" xmlns:v="urn:schemas-microsoft-com:vml" xmlns:wp14="http://schemas.microsoft.com/office/word/2010/wordprocessingDrawing" xmlns:wp="http://schemas.openxmlformats.org/drawingml/2006/wordprocessingDrawing" xmlns:w10="urn:schemas-microsoft-com:office:word" xmlns:w="http://schemas.openxmlformats.org/wordprocessingml/2006/main" xmlns:w14="http://schemas.microsoft.com/office/word/2010/wordml" xmlns:w15="http://schemas.microsoft.com/office/word/2012/wordml" xmlns:w16cex="http://schemas.microsoft.com/office/word/2018/wordml/cex" xmlns:w16cid="http://schemas.microsoft.com/office/word/2016/wordml/cid" xmlns:w16="http://schemas.microsoft.com/office/word/2018/wordml" xmlns:w16sdtdh="http://schemas.microsoft.com/office/word/2020/wordml/sdtdatahash" xmlns:w16se="http://schemas.microsoft.com/office/word/2015/wordml/symex" xmlns:wpg="http://schemas.microsoft.com/office/word/2010/wordprocessingGroup" xmlns:wpi="http://schemas.microsoft.com/office/word/2010/wordprocessingInk" xmlns:wne="http://schemas.microsoft.com/office/word/2006/wordml" xmlns:wps="http://schemas.microsoft.com/office/word/2010/wordprocessingShape" mc:Ignorable="w14 w15 w16se w16cid w16 w16cex w16sdtdh wp14">
   <w:footnote w:type="separator" w:id="-1">
     <w:p>
       <w:r>
@@ -1102,7 +1108,7 @@
 </file>
 
 <file path=word/header1.xml><?xml version="1.0" encoding="utf-8"?>
-<w:hdr xmlns:wpc="http://schemas.microsoft.com/office/word/2010/wordprocessingCanvas" xmlns:mo="http://schemas.microsoft.com/office/mac/office/2008/main" xmlns:mc="http://schemas.openxmlformats.org/markup-compatibility/2006" xmlns:mv="urn:schemas-microsoft-com:mac:vml" xmlns:o="urn:schemas-microsoft-com:office:office" xmlns:r="http://schemas.openxmlformats.org/officeDocument/2006/relationships" xmlns:m="http://schemas.openxmlformats.org/officeDocument/2006/math" xmlns:v="urn:schemas-microsoft-com:vml" xmlns:wp14="http://schemas.microsoft.com/office/word/2010/wordprocessingDrawing" xmlns:wp="http://schemas.openxmlformats.org/drawingml/2006/wordprocessingDrawing" xmlns:w10="urn:schemas-microsoft-com:office:word" xmlns:w="http://schemas.openxmlformats.org/wordprocessingml/2006/main" xmlns:w14="http://schemas.microsoft.com/office/word/2010/wordml" xmlns:w15="http://schemas.microsoft.com/office/word/2012/wordml" xmlns:wpg="http://schemas.microsoft.com/office/word/2010/wordprocessingGroup" xmlns:wpi="http://schemas.microsoft.com/office/word/2010/wordprocessingInk" xmlns:wne="http://schemas.microsoft.com/office/word/2006/wordml" xmlns:wps="http://schemas.microsoft.com/office/word/2010/wordprocessingShape" mc:Ignorable="w14 w15 wp14">
+<w:hdr xmlns:wpc="http://schemas.microsoft.com/office/word/2010/wordprocessingCanvas" xmlns:cx="http://schemas.microsoft.com/office/drawing/2014/chartex" xmlns:cx1="http://schemas.microsoft.com/office/drawing/2015/9/8/chartex" xmlns:cx2="http://schemas.microsoft.com/office/drawing/2015/10/21/chartex" xmlns:cx3="http://schemas.microsoft.com/office/drawing/2016/5/9/chartex" xmlns:cx4="http://schemas.microsoft.com/office/drawing/2016/5/10/chartex" xmlns:cx5="http://schemas.microsoft.com/office/drawing/2016/5/11/chartex" xmlns:cx6="http://schemas.microsoft.com/office/drawing/2016/5/12/chartex" xmlns:cx7="http://schemas.microsoft.com/office/drawing/2016/5/13/chartex" xmlns:cx8="http://schemas.microsoft.com/office/drawing/2016/5/14/chartex" xmlns:mc="http://schemas.openxmlformats.org/markup-compatibility/2006" xmlns:aink="http://schemas.microsoft.com/office/drawing/2016/ink" xmlns:am3d="http://schemas.microsoft.com/office/drawing/2017/model3d" xmlns:o="urn:schemas-microsoft-com:office:office" xmlns:r="http://schemas.openxmlformats.org/officeDocument/2006/relationships" xmlns:m="http://schemas.openxmlformats.org/officeDocument/2006/math" xmlns:v="urn:schemas-microsoft-com:vml" xmlns:wp14="http://schemas.microsoft.com/office/word/2010/wordprocessingDrawing" xmlns:wp="http://schemas.openxmlformats.org/drawingml/2006/wordprocessingDrawing" xmlns:w10="urn:schemas-microsoft-com:office:word" xmlns:w="http://schemas.openxmlformats.org/wordprocessingml/2006/main" xmlns:w14="http://schemas.microsoft.com/office/word/2010/wordml" xmlns:w15="http://schemas.microsoft.com/office/word/2012/wordml" xmlns:w16cex="http://schemas.microsoft.com/office/word/2018/wordml/cex" xmlns:w16cid="http://schemas.microsoft.com/office/word/2016/wordml/cid" xmlns:w16="http://schemas.microsoft.com/office/word/2018/wordml" xmlns:w16sdtdh="http://schemas.microsoft.com/office/word/2020/wordml/sdtdatahash" xmlns:w16se="http://schemas.microsoft.com/office/word/2015/wordml/symex" xmlns:wpg="http://schemas.microsoft.com/office/word/2010/wordprocessingGroup" xmlns:wpi="http://schemas.microsoft.com/office/word/2010/wordprocessingInk" xmlns:wne="http://schemas.microsoft.com/office/word/2006/wordml" xmlns:wps="http://schemas.microsoft.com/office/word/2010/wordprocessingShape" mc:Ignorable="w14 w15 w16se w16cid w16 w16cex w16sdtdh wp14">
   <w:p>
     <w:pPr>
       <w:pStyle w:val="Header"/>
@@ -1127,8 +1133,8 @@
 </file>
 
 <file path=word/numbering.xml><?xml version="1.0" encoding="utf-8"?>
-<w:numbering xmlns:wpc="http://schemas.microsoft.com/office/word/2010/wordprocessingCanvas" xmlns:mo="http://schemas.microsoft.com/office/mac/office/2008/main" xmlns:mc="http://schemas.openxmlformats.org/markup-compatibility/2006" xmlns:mv="urn:schemas-microsoft-com:mac:vml" xmlns:o="urn:schemas-microsoft-com:office:office" xmlns:r="http://schemas.openxmlformats.org/officeDocument/2006/relationships" xmlns:m="http://schemas.openxmlformats.org/officeDocument/2006/math" xmlns:v="urn:schemas-microsoft-com:vml" xmlns:wp14="http://schemas.microsoft.com/office/word/2010/wordprocessingDrawing" xmlns:wp="http://schemas.openxmlformats.org/drawingml/2006/wordprocessingDrawing" xmlns:w10="urn:schemas-microsoft-com:office:word" xmlns:w="http://schemas.openxmlformats.org/wordprocessingml/2006/main" xmlns:w14="http://schemas.microsoft.com/office/word/2010/wordml" xmlns:w15="http://schemas.microsoft.com/office/word/2012/wordml" xmlns:wpg="http://schemas.microsoft.com/office/word/2010/wordprocessingGroup" xmlns:wpi="http://schemas.microsoft.com/office/word/2010/wordprocessingInk" xmlns:wne="http://schemas.microsoft.com/office/word/2006/wordml" xmlns:wps="http://schemas.microsoft.com/office/word/2010/wordprocessingShape" mc:Ignorable="w14 w15 wp14">
-  <w:abstractNum w:abstractNumId="0">
+<w:numbering xmlns:wpc="http://schemas.microsoft.com/office/word/2010/wordprocessingCanvas" xmlns:cx="http://schemas.microsoft.com/office/drawing/2014/chartex" xmlns:cx1="http://schemas.microsoft.com/office/drawing/2015/9/8/chartex" xmlns:cx2="http://schemas.microsoft.com/office/drawing/2015/10/21/chartex" xmlns:cx3="http://schemas.microsoft.com/office/drawing/2016/5/9/chartex" xmlns:cx4="http://schemas.microsoft.com/office/drawing/2016/5/10/chartex" xmlns:cx5="http://schemas.microsoft.com/office/drawing/2016/5/11/chartex" xmlns:cx6="http://schemas.microsoft.com/office/drawing/2016/5/12/chartex" xmlns:cx7="http://schemas.microsoft.com/office/drawing/2016/5/13/chartex" xmlns:cx8="http://schemas.microsoft.com/office/drawing/2016/5/14/chartex" xmlns:mc="http://schemas.openxmlformats.org/markup-compatibility/2006" xmlns:aink="http://schemas.microsoft.com/office/drawing/2016/ink" xmlns:am3d="http://schemas.microsoft.com/office/drawing/2017/model3d" xmlns:o="urn:schemas-microsoft-com:office:office" xmlns:r="http://schemas.openxmlformats.org/officeDocument/2006/relationships" xmlns:m="http://schemas.openxmlformats.org/officeDocument/2006/math" xmlns:v="urn:schemas-microsoft-com:vml" xmlns:wp14="http://schemas.microsoft.com/office/word/2010/wordprocessingDrawing" xmlns:wp="http://schemas.openxmlformats.org/drawingml/2006/wordprocessingDrawing" xmlns:w10="urn:schemas-microsoft-com:office:word" xmlns:w="http://schemas.openxmlformats.org/wordprocessingml/2006/main" xmlns:w14="http://schemas.microsoft.com/office/word/2010/wordml" xmlns:w15="http://schemas.microsoft.com/office/word/2012/wordml" xmlns:w16cex="http://schemas.microsoft.com/office/word/2018/wordml/cex" xmlns:w16cid="http://schemas.microsoft.com/office/word/2016/wordml/cid" xmlns:w16="http://schemas.microsoft.com/office/word/2018/wordml" xmlns:w16sdtdh="http://schemas.microsoft.com/office/word/2020/wordml/sdtdatahash" xmlns:w16se="http://schemas.microsoft.com/office/word/2015/wordml/symex" xmlns:wpg="http://schemas.microsoft.com/office/word/2010/wordprocessingGroup" xmlns:wpi="http://schemas.microsoft.com/office/word/2010/wordprocessingInk" xmlns:wne="http://schemas.microsoft.com/office/word/2006/wordml" xmlns:wps="http://schemas.microsoft.com/office/word/2010/wordprocessingShape" mc:Ignorable="w14 w15 w16se w16cid w16 w16cex w16sdtdh wp14">
+  <w:abstractNum w:abstractNumId="0" w15:restartNumberingAfterBreak="0">
     <w:nsid w:val="FFFFFF1D"/>
     <w:multiLevelType w:val="multilevel"/>
     <w:tmpl w:val="C8D88F3A"/>
@@ -1268,7 +1274,7 @@
       </w:rPr>
     </w:lvl>
   </w:abstractNum>
-  <w:abstractNum w:abstractNumId="1">
+  <w:abstractNum w:abstractNumId="1" w15:restartNumberingAfterBreak="0">
     <w:nsid w:val="FFFFFF7C"/>
     <w:multiLevelType w:val="singleLevel"/>
     <w:tmpl w:val="06BA7A30"/>
@@ -1286,7 +1292,7 @@
       </w:pPr>
     </w:lvl>
   </w:abstractNum>
-  <w:abstractNum w:abstractNumId="2">
+  <w:abstractNum w:abstractNumId="2" w15:restartNumberingAfterBreak="0">
     <w:nsid w:val="FFFFFF7D"/>
     <w:multiLevelType w:val="singleLevel"/>
     <w:tmpl w:val="3EFCB094"/>
@@ -1304,7 +1310,7 @@
       </w:pPr>
     </w:lvl>
   </w:abstractNum>
-  <w:abstractNum w:abstractNumId="3">
+  <w:abstractNum w:abstractNumId="3" w15:restartNumberingAfterBreak="0">
     <w:nsid w:val="FFFFFF7E"/>
     <w:multiLevelType w:val="singleLevel"/>
     <w:tmpl w:val="1FE050E6"/>
@@ -1322,7 +1328,7 @@
       </w:pPr>
     </w:lvl>
   </w:abstractNum>
-  <w:abstractNum w:abstractNumId="4">
+  <w:abstractNum w:abstractNumId="4" w15:restartNumberingAfterBreak="0">
     <w:nsid w:val="FFFFFF7F"/>
     <w:multiLevelType w:val="singleLevel"/>
     <w:tmpl w:val="9664F066"/>
@@ -1340,7 +1346,7 @@
       </w:pPr>
     </w:lvl>
   </w:abstractNum>
-  <w:abstractNum w:abstractNumId="5">
+  <w:abstractNum w:abstractNumId="5" w15:restartNumberingAfterBreak="0">
     <w:nsid w:val="FFFFFF80"/>
     <w:multiLevelType w:val="singleLevel"/>
     <w:tmpl w:val="78340084"/>
@@ -1361,7 +1367,7 @@
       </w:rPr>
     </w:lvl>
   </w:abstractNum>
-  <w:abstractNum w:abstractNumId="6">
+  <w:abstractNum w:abstractNumId="6" w15:restartNumberingAfterBreak="0">
     <w:nsid w:val="FFFFFF81"/>
     <w:multiLevelType w:val="singleLevel"/>
     <w:tmpl w:val="9BB638DC"/>
@@ -1382,7 +1388,7 @@
       </w:rPr>
     </w:lvl>
   </w:abstractNum>
-  <w:abstractNum w:abstractNumId="7">
+  <w:abstractNum w:abstractNumId="7" w15:restartNumberingAfterBreak="0">
     <w:nsid w:val="FFFFFF82"/>
     <w:multiLevelType w:val="singleLevel"/>
     <w:tmpl w:val="01207CEA"/>
@@ -1403,7 +1409,7 @@
       </w:rPr>
     </w:lvl>
   </w:abstractNum>
-  <w:abstractNum w:abstractNumId="8">
+  <w:abstractNum w:abstractNumId="8" w15:restartNumberingAfterBreak="0">
     <w:nsid w:val="FFFFFF83"/>
     <w:multiLevelType w:val="singleLevel"/>
     <w:tmpl w:val="9D86A976"/>
@@ -1424,7 +1430,7 @@
       </w:rPr>
     </w:lvl>
   </w:abstractNum>
-  <w:abstractNum w:abstractNumId="9">
+  <w:abstractNum w:abstractNumId="9" w15:restartNumberingAfterBreak="0">
     <w:nsid w:val="FFFFFF88"/>
     <w:multiLevelType w:val="singleLevel"/>
     <w:tmpl w:val="E182DB96"/>
@@ -1442,7 +1448,7 @@
       </w:pPr>
     </w:lvl>
   </w:abstractNum>
-  <w:abstractNum w:abstractNumId="10">
+  <w:abstractNum w:abstractNumId="10" w15:restartNumberingAfterBreak="0">
     <w:nsid w:val="FFFFFF89"/>
     <w:multiLevelType w:val="singleLevel"/>
     <w:tmpl w:val="E32242FE"/>
@@ -1463,7 +1469,7 @@
       </w:rPr>
     </w:lvl>
   </w:abstractNum>
-  <w:abstractNum w:abstractNumId="11">
+  <w:abstractNum w:abstractNumId="11" w15:restartNumberingAfterBreak="0">
     <w:nsid w:val="15FD4F08"/>
     <w:multiLevelType w:val="hybridMultilevel"/>
     <w:tmpl w:val="4836BC0A"/>
@@ -1549,7 +1555,7 @@
       </w:pPr>
     </w:lvl>
   </w:abstractNum>
-  <w:abstractNum w:abstractNumId="12">
+  <w:abstractNum w:abstractNumId="12" w15:restartNumberingAfterBreak="0">
     <w:nsid w:val="455337E8"/>
     <w:multiLevelType w:val="hybridMultilevel"/>
     <w:tmpl w:val="F446C4B2"/>
@@ -1635,7 +1641,7 @@
       </w:pPr>
     </w:lvl>
   </w:abstractNum>
-  <w:abstractNum w:abstractNumId="13">
+  <w:abstractNum w:abstractNumId="13" w15:restartNumberingAfterBreak="0">
     <w:nsid w:val="4B53761A"/>
     <w:multiLevelType w:val="hybridMultilevel"/>
     <w:tmpl w:val="0E203882"/>
@@ -1748,7 +1754,7 @@
       </w:rPr>
     </w:lvl>
   </w:abstractNum>
-  <w:abstractNum w:abstractNumId="14">
+  <w:abstractNum w:abstractNumId="14" w15:restartNumberingAfterBreak="0">
     <w:nsid w:val="64EC1117"/>
     <w:multiLevelType w:val="hybridMultilevel"/>
     <w:tmpl w:val="60DAE252"/>
@@ -1861,7 +1867,7 @@
       </w:rPr>
     </w:lvl>
   </w:abstractNum>
-  <w:abstractNum w:abstractNumId="15">
+  <w:abstractNum w:abstractNumId="15" w15:restartNumberingAfterBreak="0">
     <w:nsid w:val="651A521B"/>
     <w:multiLevelType w:val="hybridMultilevel"/>
     <w:tmpl w:val="4BF4621A"/>
@@ -1974,7 +1980,7 @@
       </w:rPr>
     </w:lvl>
   </w:abstractNum>
-  <w:abstractNum w:abstractNumId="16">
+  <w:abstractNum w:abstractNumId="16" w15:restartNumberingAfterBreak="0">
     <w:nsid w:val="65971732"/>
     <w:multiLevelType w:val="hybridMultilevel"/>
     <w:tmpl w:val="1856DD9A"/>
@@ -2087,7 +2093,7 @@
       </w:rPr>
     </w:lvl>
   </w:abstractNum>
-  <w:abstractNum w:abstractNumId="17">
+  <w:abstractNum w:abstractNumId="17" w15:restartNumberingAfterBreak="0">
     <w:nsid w:val="7AD479BA"/>
     <w:multiLevelType w:val="hybridMultilevel"/>
     <w:tmpl w:val="6F1AB118"/>
@@ -2258,7 +2264,7 @@
 </file>
 
 <file path=word/styles.xml><?xml version="1.0" encoding="utf-8"?>
-<w:styles xmlns:mc="http://schemas.openxmlformats.org/markup-compatibility/2006" xmlns:r="http://schemas.openxmlformats.org/officeDocument/2006/relationships" xmlns:w="http://schemas.openxmlformats.org/wordprocessingml/2006/main" xmlns:w14="http://schemas.microsoft.com/office/word/2010/wordml" xmlns:w15="http://schemas.microsoft.com/office/word/2012/wordml" mc:Ignorable="w14 w15">
+<w:styles xmlns:mc="http://schemas.openxmlformats.org/markup-compatibility/2006" xmlns:r="http://schemas.openxmlformats.org/officeDocument/2006/relationships" xmlns:w="http://schemas.openxmlformats.org/wordprocessingml/2006/main" xmlns:w14="http://schemas.microsoft.com/office/word/2010/wordml" xmlns:w15="http://schemas.microsoft.com/office/word/2012/wordml" xmlns:w16cex="http://schemas.microsoft.com/office/word/2018/wordml/cex" xmlns:w16cid="http://schemas.microsoft.com/office/word/2016/wordml/cid" xmlns:w16="http://schemas.microsoft.com/office/word/2018/wordml" xmlns:w16sdtdh="http://schemas.microsoft.com/office/word/2020/wordml/sdtdatahash" xmlns:w16se="http://schemas.microsoft.com/office/word/2015/wordml/symex" mc:Ignorable="w14 w15 w16se w16cid w16 w16cex w16sdtdh">
   <w:docDefaults>
     <w:rPrDefault>
       <w:rPr>
@@ -2270,7 +2276,7 @@
     </w:rPrDefault>
     <w:pPrDefault/>
   </w:docDefaults>
-  <w:latentStyles w:defLockedState="0" w:defUIPriority="99" w:defSemiHidden="0" w:defUnhideWhenUsed="0" w:defQFormat="0" w:count="382">
+  <w:latentStyles w:defLockedState="0" w:defUIPriority="99" w:defSemiHidden="0" w:defUnhideWhenUsed="0" w:defQFormat="0" w:count="376">
     <w:lsdException w:name="Normal" w:uiPriority="0" w:qFormat="1"/>
     <w:lsdException w:name="heading 1" w:uiPriority="9" w:qFormat="1"/>
     <w:lsdException w:name="heading 2" w:semiHidden="1" w:uiPriority="9" w:unhideWhenUsed="1" w:qFormat="1"/>
@@ -2427,15 +2433,6 @@
     <w:lsdException w:name="Balloon Text" w:semiHidden="1" w:unhideWhenUsed="1"/>
     <w:lsdException w:name="Table Grid" w:uiPriority="39"/>
     <w:lsdException w:name="Table Theme" w:semiHidden="1" w:unhideWhenUsed="1"/>
-    <w:lsdException w:name="Note Level 1" w:semiHidden="1" w:unhideWhenUsed="1"/>
-    <w:lsdException w:name="Note Level 2" w:semiHidden="1" w:unhideWhenUsed="1"/>
-    <w:lsdException w:name="Note Level 3" w:semiHidden="1" w:unhideWhenUsed="1"/>
-    <w:lsdException w:name="Note Level 4" w:semiHidden="1" w:unhideWhenUsed="1"/>
-    <w:lsdException w:name="Note Level 5" w:semiHidden="1" w:unhideWhenUsed="1"/>
-    <w:lsdException w:name="Note Level 6" w:semiHidden="1" w:unhideWhenUsed="1"/>
-    <w:lsdException w:name="Note Level 7" w:semiHidden="1" w:unhideWhenUsed="1"/>
-    <w:lsdException w:name="Note Level 8" w:semiHidden="1" w:unhideWhenUsed="1"/>
-    <w:lsdException w:name="Note Level 9" w:semiHidden="1" w:unhideWhenUsed="1"/>
     <w:lsdException w:name="Placeholder Text" w:semiHidden="1"/>
     <w:lsdException w:name="No Spacing" w:uiPriority="1" w:qFormat="1"/>
     <w:lsdException w:name="Light Shading" w:uiPriority="60"/>
@@ -2657,6 +2654,7 @@
   <w:style w:type="paragraph" w:default="1" w:styleId="Normal">
     <w:name w:val="Normal"/>
     <w:qFormat/>
+    <w:rsid w:val="008A5C3C"/>
   </w:style>
   <w:style w:type="paragraph" w:styleId="Heading1">
     <w:name w:val="heading 1"/>
@@ -2995,7 +2993,6 @@
     <w:uiPriority w:val="39"/>
     <w:rsid w:val="005043CB"/>
     <w:tblPr>
-      <w:tblInd w:w="0" w:type="dxa"/>
       <w:tblBorders>
         <w:top w:val="single" w:sz="4" w:space="0" w:color="auto"/>
         <w:left w:val="single" w:sz="4" w:space="0" w:color="auto"/>
@@ -3004,12 +3001,6 @@
         <w:insideH w:val="single" w:sz="4" w:space="0" w:color="auto"/>
         <w:insideV w:val="single" w:sz="4" w:space="0" w:color="auto"/>
       </w:tblBorders>
-      <w:tblCellMar>
-        <w:top w:w="0" w:type="dxa"/>
-        <w:left w:w="108" w:type="dxa"/>
-        <w:bottom w:w="0" w:type="dxa"/>
-        <w:right w:w="108" w:type="dxa"/>
-      </w:tblCellMar>
     </w:tblPr>
   </w:style>
   <w:style w:type="character" w:customStyle="1" w:styleId="Heading1Char">
@@ -3521,6 +3512,21 @@
       <w:rFonts w:ascii="Courier" w:hAnsi="Courier"/>
       <w:sz w:val="20"/>
       <w:szCs w:val="20"/>
+    </w:rPr>
+  </w:style>
+  <w:style w:type="paragraph" w:customStyle="1" w:styleId="Note">
+    <w:name w:val="Note"/>
+    <w:basedOn w:val="BodyText"/>
+    <w:uiPriority w:val="99"/>
+    <w:qFormat/>
+    <w:rsid w:val="005A014B"/>
+    <w:pPr>
+      <w:pBdr>
+        <w:left w:val="single" w:sz="24" w:space="4" w:color="auto"/>
+      </w:pBdr>
+    </w:pPr>
+    <w:rPr>
+      <w:lang w:val="fi-FI"/>
     </w:rPr>
   </w:style>
 </w:styles>

</xml_diff>

<commit_message>
Add List Note style
</commit_message>
<xml_diff>
--- a/resources/Normal.docx
+++ b/resources/Normal.docx
@@ -2654,7 +2654,7 @@
   <w:style w:type="paragraph" w:default="1" w:styleId="Normal">
     <w:name w:val="Normal"/>
     <w:qFormat/>
-    <w:rsid w:val="008A5C3C"/>
+    <w:rsid w:val="00AB49D6"/>
   </w:style>
   <w:style w:type="paragraph" w:styleId="Heading1">
     <w:name w:val="heading 1"/>
@@ -3519,15 +3519,18 @@
     <w:basedOn w:val="BodyText"/>
     <w:uiPriority w:val="99"/>
     <w:qFormat/>
-    <w:rsid w:val="005A014B"/>
-    <w:pPr>
-      <w:pBdr>
-        <w:left w:val="single" w:sz="24" w:space="4" w:color="auto"/>
-      </w:pBdr>
-    </w:pPr>
+    <w:rsid w:val="00256E35"/>
     <w:rPr>
+      <w:i/>
       <w:lang w:val="fi-FI"/>
     </w:rPr>
+  </w:style>
+  <w:style w:type="paragraph" w:customStyle="1" w:styleId="ListNote">
+    <w:name w:val="List Note"/>
+    <w:basedOn w:val="Note"/>
+    <w:uiPriority w:val="99"/>
+    <w:qFormat/>
+    <w:rsid w:val="00AB49D6"/>
   </w:style>
 </w:styles>
 </file>

</xml_diff>